<commit_message>
Update SRS.dox and Requirements.md, create functions for req.15
Update SRS.dox and Requirements.md based on implementing requirement 15, add req.15.1 and req.15.2 for req.15. create functions of header file for req.15
</commit_message>
<xml_diff>
--- a/TerrainBuilderSRS.docx
+++ b/TerrainBuilderSRS.docx
@@ -1429,7 +1429,6 @@
         </w:numPr>
         <w:rPr>
           <w:ins w:id="112" w:author="Chen, Haiyue" w:date="2021-02-10T22:59:00Z"/>
-          <w:rFonts w:eastAsiaTheme="minorEastAsia"/>
           <w:sz w:val="24"/>
           <w:szCs w:val="24"/>
         </w:rPr>
@@ -1481,39 +1480,172 @@
           <w:numId w:val="2"/>
         </w:numPr>
         <w:rPr>
-          <w:ins w:id="116" w:author="Chen, Haiyue" w:date="2021-02-10T23:11:00Z"/>
+          <w:ins w:id="116" w:author="Chen, Haiyue" w:date="2021-04-05T23:51:00Z"/>
+          <w:sz w:val="24"/>
+          <w:szCs w:val="24"/>
+          <w:rPrChange w:id="117" w:author="Chen, Haiyue" w:date="2021-04-05T23:51:00Z">
+            <w:rPr>
+              <w:ins w:id="118" w:author="Chen, Haiyue" w:date="2021-04-05T23:51:00Z"/>
+              <w:rFonts w:ascii="Times New Roman" w:hAnsi="Times New Roman" w:cs="Times New Roman"/>
+              <w:sz w:val="24"/>
+              <w:szCs w:val="24"/>
+            </w:rPr>
+          </w:rPrChange>
+        </w:rPr>
+      </w:pPr>
+      <w:ins w:id="119" w:author="Chen, Haiyue" w:date="2021-02-10T22:59:00Z">
+        <w:r>
+          <w:rPr>
+            <w:rFonts w:ascii="Times New Roman" w:hAnsi="Times New Roman" w:cs="Times New Roman"/>
+            <w:sz w:val="24"/>
+            <w:szCs w:val="24"/>
+          </w:rPr>
+          <w:t xml:space="preserve">The game shall have </w:t>
+        </w:r>
+      </w:ins>
+      <w:ins w:id="120" w:author="Chen, Haiyue" w:date="2021-02-10T23:04:00Z">
+        <w:r>
+          <w:rPr>
+            <w:rFonts w:ascii="Times New Roman" w:hAnsi="Times New Roman" w:cs="Times New Roman"/>
+            <w:sz w:val="24"/>
+            <w:szCs w:val="24"/>
+          </w:rPr>
+          <w:t xml:space="preserve">specific </w:t>
+        </w:r>
+      </w:ins>
+      <w:ins w:id="121" w:author="Chen, Haiyue" w:date="2021-04-05T23:34:00Z">
+        <w:r>
+          <w:rPr>
+            <w:rFonts w:ascii="Times New Roman" w:hAnsi="Times New Roman" w:cs="Times New Roman"/>
+            <w:sz w:val="24"/>
+            <w:szCs w:val="24"/>
+          </w:rPr>
+          <w:t xml:space="preserve">flower </w:t>
+        </w:r>
+      </w:ins>
+      <w:ins w:id="122" w:author="Chen, Haiyue" w:date="2021-02-10T23:04:00Z">
+        <w:r>
+          <w:rPr>
+            <w:rFonts w:ascii="Times New Roman" w:hAnsi="Times New Roman" w:cs="Times New Roman"/>
+            <w:sz w:val="24"/>
+            <w:szCs w:val="24"/>
+          </w:rPr>
+          <w:t xml:space="preserve">growing on blocks with specific </w:t>
+        </w:r>
+      </w:ins>
+      <w:ins w:id="123" w:author="Chen, Haiyue" w:date="2021-02-10T23:05:00Z">
+        <w:r>
+          <w:rPr>
+            <w:rFonts w:ascii="Times New Roman" w:hAnsi="Times New Roman" w:cs="Times New Roman"/>
+            <w:sz w:val="24"/>
+            <w:szCs w:val="24"/>
+          </w:rPr>
+          <w:t>texture.</w:t>
+        </w:r>
+      </w:ins>
+    </w:p>
+    <w:p>
+      <w:pPr>
+        <w:pStyle w:val="ListParagraph"/>
+        <w:numPr>
+          <w:ilvl w:val="1"/>
+          <w:numId w:val="5"/>
+        </w:numPr>
+        <w:rPr>
+          <w:ins w:id="124" w:author="Chen, Haiyue" w:date="2021-04-05T23:52:00Z"/>
+          <w:sz w:val="24"/>
+          <w:szCs w:val="24"/>
+          <w:rPrChange w:id="125" w:author="Chen, Haiyue" w:date="2021-04-05T23:52:00Z">
+            <w:rPr>
+              <w:ins w:id="126" w:author="Chen, Haiyue" w:date="2021-04-05T23:52:00Z"/>
+              <w:rFonts w:ascii="Times New Roman" w:hAnsi="Times New Roman" w:cs="Times New Roman"/>
+              <w:sz w:val="24"/>
+              <w:szCs w:val="24"/>
+            </w:rPr>
+          </w:rPrChange>
+        </w:rPr>
+        <w:pPrChange w:id="127" w:author="Chen, Haiyue" w:date="2021-04-05T23:56:00Z">
+          <w:pPr>
+            <w:pStyle w:val="ListParagraph"/>
+            <w:numPr>
+              <w:ilvl w:val="1"/>
+              <w:numId w:val="2"/>
+            </w:numPr>
+            <w:ind w:left="1440" w:hanging="360"/>
+          </w:pPr>
+        </w:pPrChange>
+      </w:pPr>
+      <w:ins w:id="128" w:author="Chen, Haiyue" w:date="2021-04-05T23:51:00Z">
+        <w:r>
+          <w:rPr>
+            <w:rFonts w:ascii="Times New Roman" w:hAnsi="Times New Roman" w:cs="Times New Roman"/>
+            <w:sz w:val="24"/>
+            <w:szCs w:val="24"/>
+          </w:rPr>
+          <w:t>The game shall have six types of flower</w:t>
+        </w:r>
+      </w:ins>
+      <w:ins w:id="129" w:author="Chen, Haiyue" w:date="2021-04-05T23:53:00Z">
+        <w:r>
+          <w:rPr>
+            <w:rFonts w:ascii="Times New Roman" w:hAnsi="Times New Roman" w:cs="Times New Roman"/>
+            <w:sz w:val="24"/>
+            <w:szCs w:val="24"/>
+          </w:rPr>
+          <w:t>.</w:t>
+        </w:r>
+      </w:ins>
+    </w:p>
+    <w:p>
+      <w:pPr>
+        <w:pStyle w:val="ListParagraph"/>
+        <w:numPr>
+          <w:ilvl w:val="1"/>
+          <w:numId w:val="5"/>
+        </w:numPr>
+        <w:rPr>
+          <w:ins w:id="130" w:author="Chen, Haiyue" w:date="2021-02-10T23:11:00Z"/>
           <w:sz w:val="24"/>
           <w:szCs w:val="24"/>
         </w:rPr>
-      </w:pPr>
-      <w:ins w:id="117" w:author="Chen, Haiyue" w:date="2021-02-10T22:59:00Z">
-        <w:r>
-          <w:rPr>
-            <w:rFonts w:ascii="Times New Roman" w:hAnsi="Times New Roman" w:cs="Times New Roman"/>
-            <w:sz w:val="24"/>
-            <w:szCs w:val="24"/>
-          </w:rPr>
-          <w:t xml:space="preserve">The game shall have </w:t>
-        </w:r>
-      </w:ins>
-      <w:ins w:id="118" w:author="Chen, Haiyue" w:date="2021-02-10T23:04:00Z">
-        <w:r>
-          <w:rPr>
-            <w:rFonts w:ascii="Times New Roman" w:hAnsi="Times New Roman" w:cs="Times New Roman"/>
-            <w:sz w:val="24"/>
-            <w:szCs w:val="24"/>
-          </w:rPr>
-          <w:t xml:space="preserve">specific plants growing on blocks with specific </w:t>
-        </w:r>
-      </w:ins>
-      <w:ins w:id="119" w:author="Chen, Haiyue" w:date="2021-02-10T23:05:00Z">
-        <w:r>
-          <w:rPr>
-            <w:rFonts w:ascii="Times New Roman" w:hAnsi="Times New Roman" w:cs="Times New Roman"/>
-            <w:sz w:val="24"/>
-            <w:szCs w:val="24"/>
-          </w:rPr>
-          <w:t>textures.</w:t>
+        <w:pPrChange w:id="131" w:author="Chen, Haiyue" w:date="2021-04-05T23:56:00Z">
+          <w:pPr>
+            <w:pStyle w:val="ListParagraph"/>
+            <w:numPr>
+              <w:numId w:val="2"/>
+            </w:numPr>
+            <w:ind w:hanging="360"/>
+          </w:pPr>
+        </w:pPrChange>
+      </w:pPr>
+      <w:ins w:id="132" w:author="Chen, Haiyue" w:date="2021-04-05T23:52:00Z">
+        <w:r>
+          <w:rPr>
+            <w:rFonts w:ascii="Times New Roman" w:hAnsi="Times New Roman" w:cs="Times New Roman"/>
+            <w:sz w:val="24"/>
+            <w:szCs w:val="24"/>
+          </w:rPr>
+          <w:t xml:space="preserve">The game shall have six types of blocks </w:t>
+        </w:r>
+      </w:ins>
+      <w:ins w:id="133" w:author="Chen, Haiyue" w:date="2021-04-05T23:53:00Z">
+        <w:r>
+          <w:rPr>
+            <w:rFonts w:ascii="Times New Roman" w:hAnsi="Times New Roman" w:cs="Times New Roman"/>
+            <w:sz w:val="24"/>
+            <w:szCs w:val="24"/>
+          </w:rPr>
+          <w:t>for flower growth</w:t>
+        </w:r>
+      </w:ins>
+      <w:ins w:id="134" w:author="Chen, Haiyue" w:date="2021-04-05T23:54:00Z">
+        <w:r>
+          <w:rPr>
+            <w:rFonts w:ascii="Times New Roman" w:hAnsi="Times New Roman" w:cs="Times New Roman"/>
+            <w:sz w:val="24"/>
+            <w:szCs w:val="24"/>
+          </w:rPr>
+          <w:t>.</w:t>
         </w:r>
       </w:ins>
     </w:p>
@@ -1525,12 +1657,12 @@
           <w:numId w:val="2"/>
         </w:numPr>
         <w:rPr>
-          <w:ins w:id="120" w:author="Chen, Haiyue" w:date="2021-02-10T23:14:00Z"/>
+          <w:ins w:id="135" w:author="Chen, Haiyue" w:date="2021-02-10T23:14:00Z"/>
           <w:sz w:val="24"/>
           <w:szCs w:val="24"/>
         </w:rPr>
       </w:pPr>
-      <w:ins w:id="121" w:author="Chen, Haiyue" w:date="2021-02-10T23:11:00Z">
+      <w:ins w:id="136" w:author="Chen, Haiyue" w:date="2021-02-10T23:11:00Z">
         <w:r>
           <w:rPr>
             <w:rFonts w:ascii="Times New Roman" w:hAnsi="Times New Roman" w:cs="Times New Roman"/>
@@ -1540,7 +1672,7 @@
           <w:t xml:space="preserve">The game shall have </w:t>
         </w:r>
       </w:ins>
-      <w:ins w:id="122" w:author="Chen, Haiyue" w:date="2021-02-10T23:12:00Z">
+      <w:ins w:id="137" w:author="Chen, Haiyue" w:date="2021-02-10T23:12:00Z">
         <w:r>
           <w:rPr>
             <w:rFonts w:ascii="Times New Roman" w:hAnsi="Times New Roman" w:cs="Times New Roman"/>
@@ -1559,12 +1691,12 @@
           <w:numId w:val="2"/>
         </w:numPr>
         <w:rPr>
-          <w:ins w:id="123" w:author="Copeland, Diana Tarrina" w:date="2021-02-11T16:10:00Z"/>
+          <w:ins w:id="138" w:author="Copeland, Diana Tarrina" w:date="2021-02-11T16:10:00Z"/>
           <w:sz w:val="24"/>
           <w:szCs w:val="24"/>
         </w:rPr>
       </w:pPr>
-      <w:ins w:id="124" w:author="Chen, Haiyue" w:date="2021-02-10T23:11:00Z">
+      <w:ins w:id="139" w:author="Chen, Haiyue" w:date="2021-02-10T23:11:00Z">
         <w:r>
           <w:rPr>
             <w:rFonts w:ascii="Times New Roman" w:hAnsi="Times New Roman" w:cs="Times New Roman"/>
@@ -1574,7 +1706,7 @@
           <w:t xml:space="preserve"> </w:t>
         </w:r>
       </w:ins>
-      <w:ins w:id="125" w:author="Copeland, Diana Tarrina" w:date="2021-02-11T16:08:00Z">
+      <w:ins w:id="140" w:author="Copeland, Diana Tarrina" w:date="2021-02-11T16:08:00Z">
         <w:r>
           <w:rPr>
             <w:rFonts w:ascii="Times New Roman" w:hAnsi="Times New Roman" w:cs="Times New Roman"/>
@@ -1584,7 +1716,7 @@
           <w:t>The game shall change from day to night based on the system time</w:t>
         </w:r>
       </w:ins>
-      <w:ins w:id="126" w:author="Copeland, Diana Tarrina" w:date="2021-02-11T16:09:00Z">
+      <w:ins w:id="141" w:author="Copeland, Diana Tarrina" w:date="2021-02-11T16:09:00Z">
         <w:r>
           <w:rPr>
             <w:rFonts w:ascii="Times New Roman" w:hAnsi="Times New Roman" w:cs="Times New Roman"/>
@@ -1605,7 +1737,7 @@
         <w:rPr>
           <w:sz w:val="24"/>
           <w:szCs w:val="24"/>
-          <w:rPrChange w:id="127" w:author="Morelock, Jonathan Taylor" w:date="2021-02-11T19:22:00Z">
+          <w:rPrChange w:id="142" w:author="Morelock, Jonathan Taylor" w:date="2021-02-11T19:22:00Z">
             <w:rPr>
               <w:rFonts w:ascii="Times New Roman" w:hAnsi="Times New Roman" w:cs="Times New Roman"/>
               <w:sz w:val="24"/>
@@ -1614,7 +1746,7 @@
           </w:rPrChange>
         </w:rPr>
       </w:pPr>
-      <w:ins w:id="128" w:author="Copeland, Diana Tarrina" w:date="2021-02-11T16:10:00Z">
+      <w:ins w:id="143" w:author="Copeland, Diana Tarrina" w:date="2021-02-11T16:10:00Z">
         <w:r>
           <w:rPr>
             <w:rFonts w:ascii="Times New Roman" w:hAnsi="Times New Roman" w:cs="Times New Roman"/>
@@ -1624,7 +1756,7 @@
           <w:t>The game shall mark plants</w:t>
         </w:r>
       </w:ins>
-      <w:ins w:id="129" w:author="Copeland, Diana Tarrina" w:date="2021-02-11T16:12:00Z">
+      <w:ins w:id="144" w:author="Copeland, Diana Tarrina" w:date="2021-02-11T16:12:00Z">
         <w:r>
           <w:rPr>
             <w:rFonts w:ascii="Times New Roman" w:hAnsi="Times New Roman" w:cs="Times New Roman"/>
@@ -1648,6 +1780,119 @@
 <file path=word/numbering.xml><?xml version="1.0" encoding="utf-8"?>
 <w:numbering xmlns:wpc="http://schemas.microsoft.com/office/word/2010/wordprocessingCanvas" xmlns:cx="http://schemas.microsoft.com/office/drawing/2014/chartex" xmlns:cx1="http://schemas.microsoft.com/office/drawing/2015/9/8/chartex" xmlns:cx2="http://schemas.microsoft.com/office/drawing/2015/10/21/chartex" xmlns:cx3="http://schemas.microsoft.com/office/drawing/2016/5/9/chartex" xmlns:cx4="http://schemas.microsoft.com/office/drawing/2016/5/10/chartex" xmlns:cx5="http://schemas.microsoft.com/office/drawing/2016/5/11/chartex" xmlns:cx6="http://schemas.microsoft.com/office/drawing/2016/5/12/chartex" xmlns:cx7="http://schemas.microsoft.com/office/drawing/2016/5/13/chartex" xmlns:cx8="http://schemas.microsoft.com/office/drawing/2016/5/14/chartex" xmlns:mc="http://schemas.openxmlformats.org/markup-compatibility/2006" xmlns:aink="http://schemas.microsoft.com/office/drawing/2016/ink" xmlns:am3d="http://schemas.microsoft.com/office/drawing/2017/model3d" xmlns:o="urn:schemas-microsoft-com:office:office" xmlns:r="http://schemas.openxmlformats.org/officeDocument/2006/relationships" xmlns:m="http://schemas.openxmlformats.org/officeDocument/2006/math" xmlns:v="urn:schemas-microsoft-com:vml" xmlns:wp14="http://schemas.microsoft.com/office/word/2010/wordprocessingDrawing" xmlns:wp="http://schemas.openxmlformats.org/drawingml/2006/wordprocessingDrawing" xmlns:w10="urn:schemas-microsoft-com:office:word" xmlns:w="http://schemas.openxmlformats.org/wordprocessingml/2006/main" xmlns:w14="http://schemas.microsoft.com/office/word/2010/wordml" xmlns:w15="http://schemas.microsoft.com/office/word/2012/wordml" xmlns:w16cex="http://schemas.microsoft.com/office/word/2018/wordml/cex" xmlns:w16cid="http://schemas.microsoft.com/office/word/2016/wordml/cid" xmlns:w16="http://schemas.microsoft.com/office/word/2018/wordml" xmlns:w16se="http://schemas.microsoft.com/office/word/2015/wordml/symex" xmlns:wpg="http://schemas.microsoft.com/office/word/2010/wordprocessingGroup" xmlns:wpi="http://schemas.microsoft.com/office/word/2010/wordprocessingInk" xmlns:wne="http://schemas.microsoft.com/office/word/2006/wordml" xmlns:wps="http://schemas.microsoft.com/office/word/2010/wordprocessingShape" mc:Ignorable="w14 w15 w16se w16cid w16 w16cex wp14">
   <w:abstractNum w:abstractNumId="0" w15:restartNumberingAfterBreak="0">
+    <w:nsid w:val="14F23C51"/>
+    <w:multiLevelType w:val="multilevel"/>
+    <w:tmpl w:val="919473E8"/>
+    <w:lvl w:ilvl="0">
+      <w:start w:val="15"/>
+      <w:numFmt w:val="decimal"/>
+      <w:lvlText w:val="%1."/>
+      <w:lvlJc w:val="left"/>
+      <w:pPr>
+        <w:ind w:left="480" w:hanging="480"/>
+      </w:pPr>
+      <w:rPr>
+        <w:rFonts w:ascii="Times New Roman" w:hAnsi="Times New Roman" w:cs="Times New Roman" w:hint="default"/>
+      </w:rPr>
+    </w:lvl>
+    <w:lvl w:ilvl="1">
+      <w:start w:val="1"/>
+      <w:numFmt w:val="decimal"/>
+      <w:lvlText w:val="%1.%2."/>
+      <w:lvlJc w:val="left"/>
+      <w:pPr>
+        <w:ind w:left="1920" w:hanging="480"/>
+      </w:pPr>
+      <w:rPr>
+        <w:rFonts w:ascii="Times New Roman" w:hAnsi="Times New Roman" w:cs="Times New Roman" w:hint="default"/>
+      </w:rPr>
+    </w:lvl>
+    <w:lvl w:ilvl="2">
+      <w:start w:val="1"/>
+      <w:numFmt w:val="decimal"/>
+      <w:lvlText w:val="%1.%2.%3."/>
+      <w:lvlJc w:val="left"/>
+      <w:pPr>
+        <w:ind w:left="3600" w:hanging="720"/>
+      </w:pPr>
+      <w:rPr>
+        <w:rFonts w:ascii="Times New Roman" w:hAnsi="Times New Roman" w:cs="Times New Roman" w:hint="default"/>
+      </w:rPr>
+    </w:lvl>
+    <w:lvl w:ilvl="3">
+      <w:start w:val="1"/>
+      <w:numFmt w:val="decimal"/>
+      <w:lvlText w:val="%1.%2.%3.%4."/>
+      <w:lvlJc w:val="left"/>
+      <w:pPr>
+        <w:ind w:left="5040" w:hanging="720"/>
+      </w:pPr>
+      <w:rPr>
+        <w:rFonts w:ascii="Times New Roman" w:hAnsi="Times New Roman" w:cs="Times New Roman" w:hint="default"/>
+      </w:rPr>
+    </w:lvl>
+    <w:lvl w:ilvl="4">
+      <w:start w:val="1"/>
+      <w:numFmt w:val="decimal"/>
+      <w:lvlText w:val="%1.%2.%3.%4.%5."/>
+      <w:lvlJc w:val="left"/>
+      <w:pPr>
+        <w:ind w:left="6840" w:hanging="1080"/>
+      </w:pPr>
+      <w:rPr>
+        <w:rFonts w:ascii="Times New Roman" w:hAnsi="Times New Roman" w:cs="Times New Roman" w:hint="default"/>
+      </w:rPr>
+    </w:lvl>
+    <w:lvl w:ilvl="5">
+      <w:start w:val="1"/>
+      <w:numFmt w:val="decimal"/>
+      <w:lvlText w:val="%1.%2.%3.%4.%5.%6."/>
+      <w:lvlJc w:val="left"/>
+      <w:pPr>
+        <w:ind w:left="8280" w:hanging="1080"/>
+      </w:pPr>
+      <w:rPr>
+        <w:rFonts w:ascii="Times New Roman" w:hAnsi="Times New Roman" w:cs="Times New Roman" w:hint="default"/>
+      </w:rPr>
+    </w:lvl>
+    <w:lvl w:ilvl="6">
+      <w:start w:val="1"/>
+      <w:numFmt w:val="decimal"/>
+      <w:lvlText w:val="%1.%2.%3.%4.%5.%6.%7."/>
+      <w:lvlJc w:val="left"/>
+      <w:pPr>
+        <w:ind w:left="10080" w:hanging="1440"/>
+      </w:pPr>
+      <w:rPr>
+        <w:rFonts w:ascii="Times New Roman" w:hAnsi="Times New Roman" w:cs="Times New Roman" w:hint="default"/>
+      </w:rPr>
+    </w:lvl>
+    <w:lvl w:ilvl="7">
+      <w:start w:val="1"/>
+      <w:numFmt w:val="decimal"/>
+      <w:lvlText w:val="%1.%2.%3.%4.%5.%6.%7.%8."/>
+      <w:lvlJc w:val="left"/>
+      <w:pPr>
+        <w:ind w:left="11520" w:hanging="1440"/>
+      </w:pPr>
+      <w:rPr>
+        <w:rFonts w:ascii="Times New Roman" w:hAnsi="Times New Roman" w:cs="Times New Roman" w:hint="default"/>
+      </w:rPr>
+    </w:lvl>
+    <w:lvl w:ilvl="8">
+      <w:start w:val="1"/>
+      <w:numFmt w:val="decimal"/>
+      <w:lvlText w:val="%1.%2.%3.%4.%5.%6.%7.%8.%9."/>
+      <w:lvlJc w:val="left"/>
+      <w:pPr>
+        <w:ind w:left="13320" w:hanging="1800"/>
+      </w:pPr>
+      <w:rPr>
+        <w:rFonts w:ascii="Times New Roman" w:hAnsi="Times New Roman" w:cs="Times New Roman" w:hint="default"/>
+      </w:rPr>
+    </w:lvl>
+  </w:abstractNum>
+  <w:abstractNum w:abstractNumId="1" w15:restartNumberingAfterBreak="0">
     <w:nsid w:val="401A627F"/>
     <w:multiLevelType w:val="hybridMultilevel"/>
     <w:tmpl w:val="6DDE683E"/>
@@ -1663,7 +1908,7 @@
         <w:rFonts w:hint="default"/>
       </w:rPr>
     </w:lvl>
-    <w:lvl w:ilvl="1" w:tplc="04090019" w:tentative="1">
+    <w:lvl w:ilvl="1" w:tplc="04090019">
       <w:start w:val="1"/>
       <w:numFmt w:val="lowerLetter"/>
       <w:lvlText w:val="%2."/>
@@ -1736,7 +1981,7 @@
       </w:pPr>
     </w:lvl>
   </w:abstractNum>
-  <w:abstractNum w:abstractNumId="1" w15:restartNumberingAfterBreak="0">
+  <w:abstractNum w:abstractNumId="2" w15:restartNumberingAfterBreak="0">
     <w:nsid w:val="555A25AC"/>
     <w:multiLevelType w:val="hybridMultilevel"/>
     <w:tmpl w:val="D4F689A4"/>
@@ -1822,7 +2067,7 @@
       </w:pPr>
     </w:lvl>
   </w:abstractNum>
-  <w:abstractNum w:abstractNumId="2" w15:restartNumberingAfterBreak="0">
+  <w:abstractNum w:abstractNumId="3" w15:restartNumberingAfterBreak="0">
     <w:nsid w:val="73BC4DF4"/>
     <w:multiLevelType w:val="hybridMultilevel"/>
     <w:tmpl w:val="E6969DBA"/>
@@ -1911,7 +2156,7 @@
       </w:pPr>
     </w:lvl>
   </w:abstractNum>
-  <w:abstractNum w:abstractNumId="3" w15:restartNumberingAfterBreak="0">
+  <w:abstractNum w:abstractNumId="4" w15:restartNumberingAfterBreak="0">
     <w:nsid w:val="75340CA7"/>
     <w:multiLevelType w:val="hybridMultilevel"/>
     <w:tmpl w:val="30B87E6E"/>
@@ -2025,16 +2270,19 @@
     </w:lvl>
   </w:abstractNum>
   <w:num w:numId="1">
+    <w:abstractNumId w:val="3"/>
+  </w:num>
+  <w:num w:numId="2">
+    <w:abstractNumId w:val="1"/>
+  </w:num>
+  <w:num w:numId="3">
+    <w:abstractNumId w:val="4"/>
+  </w:num>
+  <w:num w:numId="4">
     <w:abstractNumId w:val="2"/>
   </w:num>
-  <w:num w:numId="2">
+  <w:num w:numId="5">
     <w:abstractNumId w:val="0"/>
-  </w:num>
-  <w:num w:numId="3">
-    <w:abstractNumId w:val="3"/>
-  </w:num>
-  <w:num w:numId="4">
-    <w:abstractNumId w:val="1"/>
   </w:num>
 </w:numbering>
 </file>
@@ -2052,7 +2300,7 @@
   <w:docDefaults>
     <w:rPrDefault>
       <w:rPr>
-        <w:rFonts w:asciiTheme="minorHAnsi" w:eastAsiaTheme="minorHAnsi" w:hAnsiTheme="minorHAnsi" w:cstheme="minorBidi"/>
+        <w:rFonts w:asciiTheme="minorHAnsi" w:eastAsiaTheme="minorEastAsia" w:hAnsiTheme="minorHAnsi" w:cstheme="minorBidi"/>
         <w:sz w:val="22"/>
         <w:szCs w:val="22"/>
         <w:lang w:val="en-US" w:eastAsia="en-US" w:bidi="ar-SA"/>

</xml_diff>

<commit_message>
Rebased merge into my branch. Updated minutes and had to fetch some of my changes.
</commit_message>
<xml_diff>
--- a/TerrainBuilderSRS.docx
+++ b/TerrainBuilderSRS.docx
@@ -1,6 +1,6 @@
 
 <file path=word/document.xml><?xml version="1.0" encoding="utf-8"?>
-<w:document xmlns:wpc="http://schemas.microsoft.com/office/word/2010/wordprocessingCanvas" xmlns:cx="http://schemas.microsoft.com/office/drawing/2014/chartex" xmlns:cx1="http://schemas.microsoft.com/office/drawing/2015/9/8/chartex" xmlns:cx2="http://schemas.microsoft.com/office/drawing/2015/10/21/chartex" xmlns:cx3="http://schemas.microsoft.com/office/drawing/2016/5/9/chartex" xmlns:cx4="http://schemas.microsoft.com/office/drawing/2016/5/10/chartex" xmlns:cx5="http://schemas.microsoft.com/office/drawing/2016/5/11/chartex" xmlns:cx6="http://schemas.microsoft.com/office/drawing/2016/5/12/chartex" xmlns:cx7="http://schemas.microsoft.com/office/drawing/2016/5/13/chartex" xmlns:cx8="http://schemas.microsoft.com/office/drawing/2016/5/14/chartex" xmlns:mc="http://schemas.openxmlformats.org/markup-compatibility/2006" xmlns:aink="http://schemas.microsoft.com/office/drawing/2016/ink" xmlns:am3d="http://schemas.microsoft.com/office/drawing/2017/model3d" xmlns:o="urn:schemas-microsoft-com:office:office" xmlns:r="http://schemas.openxmlformats.org/officeDocument/2006/relationships" xmlns:m="http://schemas.openxmlformats.org/officeDocument/2006/math" xmlns:v="urn:schemas-microsoft-com:vml" xmlns:wp14="http://schemas.microsoft.com/office/word/2010/wordprocessingDrawing" xmlns:wp="http://schemas.openxmlformats.org/drawingml/2006/wordprocessingDrawing" xmlns:w10="urn:schemas-microsoft-com:office:word" xmlns:w="http://schemas.openxmlformats.org/wordprocessingml/2006/main" xmlns:w14="http://schemas.microsoft.com/office/word/2010/wordml" xmlns:w15="http://schemas.microsoft.com/office/word/2012/wordml" xmlns:w16cex="http://schemas.microsoft.com/office/word/2018/wordml/cex" xmlns:w16cid="http://schemas.microsoft.com/office/word/2016/wordml/cid" xmlns:w16="http://schemas.microsoft.com/office/word/2018/wordml" xmlns:w16se="http://schemas.microsoft.com/office/word/2015/wordml/symex" xmlns:wpg="http://schemas.microsoft.com/office/word/2010/wordprocessingGroup" xmlns:wpi="http://schemas.microsoft.com/office/word/2010/wordprocessingInk" xmlns:wne="http://schemas.microsoft.com/office/word/2006/wordml" xmlns:wps="http://schemas.microsoft.com/office/word/2010/wordprocessingShape" mc:Ignorable="w14 w15 w16se w16cid w16 w16cex wp14">
+<w:document xmlns:wpc="http://schemas.microsoft.com/office/word/2010/wordprocessingCanvas" xmlns:cx="http://schemas.microsoft.com/office/drawing/2014/chartex" xmlns:cx1="http://schemas.microsoft.com/office/drawing/2015/9/8/chartex" xmlns:cx2="http://schemas.microsoft.com/office/drawing/2015/10/21/chartex" xmlns:cx3="http://schemas.microsoft.com/office/drawing/2016/5/9/chartex" xmlns:cx4="http://schemas.microsoft.com/office/drawing/2016/5/10/chartex" xmlns:cx5="http://schemas.microsoft.com/office/drawing/2016/5/11/chartex" xmlns:cx6="http://schemas.microsoft.com/office/drawing/2016/5/12/chartex" xmlns:cx7="http://schemas.microsoft.com/office/drawing/2016/5/13/chartex" xmlns:cx8="http://schemas.microsoft.com/office/drawing/2016/5/14/chartex" xmlns:mc="http://schemas.openxmlformats.org/markup-compatibility/2006" xmlns:aink="http://schemas.microsoft.com/office/drawing/2016/ink" xmlns:am3d="http://schemas.microsoft.com/office/drawing/2017/model3d" xmlns:o="urn:schemas-microsoft-com:office:office" xmlns:r="http://schemas.openxmlformats.org/officeDocument/2006/relationships" xmlns:m="http://schemas.openxmlformats.org/officeDocument/2006/math" xmlns:v="urn:schemas-microsoft-com:vml" xmlns:wp14="http://schemas.microsoft.com/office/word/2010/wordprocessingDrawing" xmlns:wp="http://schemas.openxmlformats.org/drawingml/2006/wordprocessingDrawing" xmlns:w10="urn:schemas-microsoft-com:office:word" xmlns:w="http://schemas.openxmlformats.org/wordprocessingml/2006/main" xmlns:w14="http://schemas.microsoft.com/office/word/2010/wordml" xmlns:w15="http://schemas.microsoft.com/office/word/2012/wordml" xmlns:w16cex="http://schemas.microsoft.com/office/word/2018/wordml/cex" xmlns:w16cid="http://schemas.microsoft.com/office/word/2016/wordml/cid" xmlns:w16="http://schemas.microsoft.com/office/word/2018/wordml" xmlns:w16sdtdh="http://schemas.microsoft.com/office/word/2020/wordml/sdtdatahash" xmlns:w16se="http://schemas.microsoft.com/office/word/2015/wordml/symex" xmlns:wpg="http://schemas.microsoft.com/office/word/2010/wordprocessingGroup" xmlns:wpi="http://schemas.microsoft.com/office/word/2010/wordprocessingInk" xmlns:wne="http://schemas.microsoft.com/office/word/2006/wordml" xmlns:wps="http://schemas.microsoft.com/office/word/2010/wordprocessingShape" mc:Ignorable="w14 w15 w16se w16cid w16 w16cex w16sdtdh wp14">
   <w:body>
     <w:p>
       <w:pPr>
@@ -409,10 +409,19 @@
             <w:sz w:val="24"/>
             <w:szCs w:val="24"/>
           </w:rPr>
-          <w:t xml:space="preserve">rain, snow, </w:t>
-        </w:r>
-      </w:ins>
-      <w:ins w:id="28" w:author="Morelock, Jonathan Taylor" w:date="2021-02-11T19:56:00Z">
+          <w:t>rain</w:t>
+        </w:r>
+      </w:ins>
+      <w:ins w:id="28" w:author="Jonathan Morelock" w:date="2021-04-26T13:25:00Z">
+        <w:r>
+          <w:rPr>
+            <w:rFonts w:ascii="Times New Roman" w:hAnsi="Times New Roman" w:cs="Times New Roman"/>
+            <w:sz w:val="24"/>
+            <w:szCs w:val="24"/>
+          </w:rPr>
+          <w:t xml:space="preserve"> </w:t>
+        </w:r>
+        <w:proofErr w:type="spellStart"/>
         <w:r>
           <w:rPr>
             <w:rFonts w:ascii="Times New Roman" w:hAnsi="Times New Roman" w:cs="Times New Roman"/>
@@ -423,14 +432,59 @@
         </w:r>
       </w:ins>
       <w:ins w:id="29" w:author="Morelock, Jonathan Taylor" w:date="2021-02-11T19:55:00Z">
-        <w:r>
-          <w:rPr>
-            <w:rFonts w:ascii="Times New Roman" w:hAnsi="Times New Roman" w:cs="Times New Roman"/>
-            <w:sz w:val="24"/>
-            <w:szCs w:val="24"/>
-          </w:rPr>
-          <w:t xml:space="preserve"> fog</w:t>
-        </w:r>
+        <w:del w:id="30" w:author="Jonathan Morelock" w:date="2021-04-26T13:25:00Z">
+          <w:r>
+            <w:rPr>
+              <w:rFonts w:ascii="Times New Roman" w:hAnsi="Times New Roman" w:cs="Times New Roman"/>
+              <w:sz w:val="24"/>
+              <w:szCs w:val="24"/>
+            </w:rPr>
+            <w:delText xml:space="preserve">, </w:delText>
+          </w:r>
+        </w:del>
+        <w:r>
+          <w:rPr>
+            <w:rFonts w:ascii="Times New Roman" w:hAnsi="Times New Roman" w:cs="Times New Roman"/>
+            <w:sz w:val="24"/>
+            <w:szCs w:val="24"/>
+          </w:rPr>
+          <w:t>snow</w:t>
+        </w:r>
+        <w:proofErr w:type="spellEnd"/>
+        <w:del w:id="31" w:author="Jonathan Morelock" w:date="2021-04-26T13:25:00Z">
+          <w:r>
+            <w:rPr>
+              <w:rFonts w:ascii="Times New Roman" w:hAnsi="Times New Roman" w:cs="Times New Roman"/>
+              <w:sz w:val="24"/>
+              <w:szCs w:val="24"/>
+            </w:rPr>
+            <w:delText xml:space="preserve">, </w:delText>
+          </w:r>
+        </w:del>
+      </w:ins>
+      <w:ins w:id="32" w:author="Morelock, Jonathan Taylor" w:date="2021-02-11T19:56:00Z">
+        <w:del w:id="33" w:author="Jonathan Morelock" w:date="2021-04-26T13:25:00Z">
+          <w:r>
+            <w:rPr>
+              <w:rFonts w:ascii="Times New Roman" w:hAnsi="Times New Roman" w:cs="Times New Roman"/>
+              <w:sz w:val="24"/>
+              <w:szCs w:val="24"/>
+            </w:rPr>
+            <w:delText>and</w:delText>
+          </w:r>
+        </w:del>
+      </w:ins>
+      <w:ins w:id="34" w:author="Morelock, Jonathan Taylor" w:date="2021-02-11T19:55:00Z">
+        <w:del w:id="35" w:author="Jonathan Morelock" w:date="2021-04-26T13:25:00Z">
+          <w:r>
+            <w:rPr>
+              <w:rFonts w:ascii="Times New Roman" w:hAnsi="Times New Roman" w:cs="Times New Roman"/>
+              <w:sz w:val="24"/>
+              <w:szCs w:val="24"/>
+            </w:rPr>
+            <w:delText xml:space="preserve"> fog</w:delText>
+          </w:r>
+        </w:del>
         <w:r>
           <w:rPr>
             <w:rFonts w:ascii="Times New Roman" w:hAnsi="Times New Roman" w:cs="Times New Roman"/>
@@ -444,28 +498,28 @@
     <w:p>
       <w:pPr>
         <w:rPr>
-          <w:ins w:id="30" w:author="Gentry, Alexander John" w:date="2021-02-10T16:25:00Z"/>
+          <w:ins w:id="36" w:author="Gentry, Alexander John" w:date="2021-02-10T16:25:00Z"/>
           <w:rFonts w:ascii="Times New Roman" w:hAnsi="Times New Roman" w:cs="Times New Roman"/>
           <w:b/>
           <w:bCs/>
           <w:sz w:val="24"/>
           <w:szCs w:val="24"/>
-          <w:rPrChange w:id="31" w:author="Morelock, Jonathan Taylor" w:date="2021-02-10T16:42:00Z">
+          <w:rPrChange w:id="37" w:author="Morelock, Jonathan Taylor" w:date="2021-02-10T16:42:00Z">
             <w:rPr>
-              <w:ins w:id="32" w:author="Gentry, Alexander John" w:date="2021-02-10T16:25:00Z"/>
+              <w:ins w:id="38" w:author="Gentry, Alexander John" w:date="2021-02-10T16:25:00Z"/>
               <w:rFonts w:ascii="Arial" w:hAnsi="Arial" w:cs="Arial"/>
               <w:sz w:val="32"/>
               <w:szCs w:val="32"/>
             </w:rPr>
           </w:rPrChange>
         </w:rPr>
-        <w:pPrChange w:id="33" w:author="Morelock, Jonathan Taylor" w:date="2021-02-10T16:42:00Z">
+        <w:pPrChange w:id="39" w:author="Morelock, Jonathan Taylor" w:date="2021-02-10T16:42:00Z">
           <w:pPr>
             <w:jc w:val="center"/>
           </w:pPr>
         </w:pPrChange>
       </w:pPr>
-      <w:ins w:id="34" w:author="Morelock, Jonathan Taylor" w:date="2021-02-10T16:42:00Z">
+      <w:ins w:id="40" w:author="Morelock, Jonathan Taylor" w:date="2021-02-10T16:42:00Z">
         <w:r>
           <w:rPr>
             <w:rFonts w:ascii="Times New Roman" w:hAnsi="Times New Roman" w:cs="Times New Roman"/>
@@ -477,7 +531,7 @@
           <w:t>Requirement</w:t>
         </w:r>
       </w:ins>
-      <w:ins w:id="35" w:author="Morelock, Jonathan Taylor" w:date="2021-02-10T16:43:00Z">
+      <w:ins w:id="41" w:author="Morelock, Jonathan Taylor" w:date="2021-02-10T16:43:00Z">
         <w:r>
           <w:rPr>
             <w:rFonts w:ascii="Times New Roman" w:hAnsi="Times New Roman" w:cs="Times New Roman"/>
@@ -498,13 +552,13 @@
           <w:numId w:val="2"/>
         </w:numPr>
         <w:rPr>
-          <w:ins w:id="36" w:author="Gentry, Alexander John" w:date="2021-02-10T16:36:00Z"/>
+          <w:ins w:id="42" w:author="Gentry, Alexander John" w:date="2021-02-10T16:36:00Z"/>
           <w:rFonts w:ascii="Times New Roman" w:hAnsi="Times New Roman" w:cs="Times New Roman"/>
           <w:sz w:val="24"/>
           <w:szCs w:val="24"/>
         </w:rPr>
       </w:pPr>
-      <w:ins w:id="37" w:author="Gentry, Alexander John" w:date="2021-02-10T16:29:00Z">
+      <w:ins w:id="43" w:author="Gentry, Alexander John" w:date="2021-02-10T16:29:00Z">
         <w:r>
           <w:rPr>
             <w:rFonts w:ascii="Times New Roman" w:hAnsi="Times New Roman" w:cs="Times New Roman"/>
@@ -514,7 +568,7 @@
           <w:t xml:space="preserve">The </w:t>
         </w:r>
       </w:ins>
-      <w:ins w:id="38" w:author="Gentry, Alexander John" w:date="2021-02-10T16:44:00Z">
+      <w:ins w:id="44" w:author="Gentry, Alexander John" w:date="2021-02-10T16:44:00Z">
         <w:r>
           <w:rPr>
             <w:rFonts w:ascii="Times New Roman" w:hAnsi="Times New Roman" w:cs="Times New Roman"/>
@@ -524,7 +578,7 @@
           <w:t>game</w:t>
         </w:r>
       </w:ins>
-      <w:ins w:id="39" w:author="Gentry, Alexander John" w:date="2021-02-10T16:29:00Z">
+      <w:ins w:id="45" w:author="Gentry, Alexander John" w:date="2021-02-10T16:29:00Z">
         <w:r>
           <w:rPr>
             <w:rFonts w:ascii="Times New Roman" w:hAnsi="Times New Roman" w:cs="Times New Roman"/>
@@ -534,7 +588,7 @@
           <w:t xml:space="preserve"> shall </w:t>
         </w:r>
       </w:ins>
-      <w:ins w:id="40" w:author="Gentry, Alexander John" w:date="2021-02-10T16:36:00Z">
+      <w:ins w:id="46" w:author="Gentry, Alexander John" w:date="2021-02-10T16:36:00Z">
         <w:r>
           <w:rPr>
             <w:rFonts w:ascii="Times New Roman" w:hAnsi="Times New Roman" w:cs="Times New Roman"/>
@@ -542,71 +596,6 @@
             <w:szCs w:val="24"/>
           </w:rPr>
           <w:t>base its terrain generation seed on system time.</w:t>
-        </w:r>
-      </w:ins>
-    </w:p>
-    <w:p>
-      <w:pPr>
-        <w:pStyle w:val="ListParagraph"/>
-        <w:numPr>
-          <w:ilvl w:val="0"/>
-          <w:numId w:val="2"/>
-        </w:numPr>
-        <w:rPr>
-          <w:ins w:id="41" w:author="Gentry, Alexander John" w:date="2021-02-10T16:38:00Z"/>
-          <w:rFonts w:ascii="Times New Roman" w:hAnsi="Times New Roman" w:cs="Times New Roman"/>
-          <w:sz w:val="24"/>
-          <w:szCs w:val="24"/>
-        </w:rPr>
-      </w:pPr>
-      <w:ins w:id="42" w:author="Gentry, Alexander John" w:date="2021-02-10T16:36:00Z">
-        <w:r>
-          <w:rPr>
-            <w:rFonts w:ascii="Times New Roman" w:hAnsi="Times New Roman" w:cs="Times New Roman"/>
-            <w:sz w:val="24"/>
-            <w:szCs w:val="24"/>
-          </w:rPr>
-          <w:t xml:space="preserve">The </w:t>
-        </w:r>
-      </w:ins>
-      <w:ins w:id="43" w:author="Gentry, Alexander John" w:date="2021-02-10T16:44:00Z">
-        <w:r>
-          <w:rPr>
-            <w:rFonts w:ascii="Times New Roman" w:hAnsi="Times New Roman" w:cs="Times New Roman"/>
-            <w:sz w:val="24"/>
-            <w:szCs w:val="24"/>
-          </w:rPr>
-          <w:t>game</w:t>
-        </w:r>
-      </w:ins>
-      <w:ins w:id="44" w:author="Gentry, Alexander John" w:date="2021-02-10T16:36:00Z">
-        <w:r>
-          <w:rPr>
-            <w:rFonts w:ascii="Times New Roman" w:hAnsi="Times New Roman" w:cs="Times New Roman"/>
-            <w:sz w:val="24"/>
-            <w:szCs w:val="24"/>
-          </w:rPr>
-          <w:t xml:space="preserve"> shall </w:t>
-        </w:r>
-      </w:ins>
-      <w:ins w:id="45" w:author="Gentry, Alexander John" w:date="2021-02-10T16:37:00Z">
-        <w:r>
-          <w:rPr>
-            <w:rFonts w:ascii="Times New Roman" w:hAnsi="Times New Roman" w:cs="Times New Roman"/>
-            <w:sz w:val="24"/>
-            <w:szCs w:val="24"/>
-          </w:rPr>
-          <w:t xml:space="preserve">include </w:t>
-        </w:r>
-      </w:ins>
-      <w:ins w:id="46" w:author="Gentry, Alexander John" w:date="2021-02-10T16:38:00Z">
-        <w:r>
-          <w:rPr>
-            <w:rFonts w:ascii="Times New Roman" w:hAnsi="Times New Roman" w:cs="Times New Roman"/>
-            <w:sz w:val="24"/>
-            <w:szCs w:val="24"/>
-          </w:rPr>
-          <w:t>at least four different biomes that can be generated.</w:t>
         </w:r>
       </w:ins>
     </w:p>
@@ -624,7 +613,7 @@
           <w:szCs w:val="24"/>
         </w:rPr>
       </w:pPr>
-      <w:ins w:id="48" w:author="Gentry, Alexander John" w:date="2021-02-10T16:40:00Z">
+      <w:ins w:id="48" w:author="Gentry, Alexander John" w:date="2021-02-10T16:36:00Z">
         <w:r>
           <w:rPr>
             <w:rFonts w:ascii="Times New Roman" w:hAnsi="Times New Roman" w:cs="Times New Roman"/>
@@ -644,24 +633,34 @@
           <w:t>game</w:t>
         </w:r>
       </w:ins>
-      <w:ins w:id="50" w:author="Gentry, Alexander John" w:date="2021-02-10T16:40:00Z">
-        <w:r>
-          <w:rPr>
-            <w:rFonts w:ascii="Times New Roman" w:hAnsi="Times New Roman" w:cs="Times New Roman"/>
-            <w:sz w:val="24"/>
-            <w:szCs w:val="24"/>
-          </w:rPr>
-          <w:t xml:space="preserve"> shall have unique terrain </w:t>
-        </w:r>
-      </w:ins>
-      <w:ins w:id="51" w:author="Gentry, Alexander John" w:date="2021-02-10T16:41:00Z">
-        <w:r>
-          <w:rPr>
-            <w:rFonts w:ascii="Times New Roman" w:hAnsi="Times New Roman" w:cs="Times New Roman"/>
-            <w:sz w:val="24"/>
-            <w:szCs w:val="24"/>
-          </w:rPr>
-          <w:t>for each biome.</w:t>
+      <w:ins w:id="50" w:author="Gentry, Alexander John" w:date="2021-02-10T16:36:00Z">
+        <w:r>
+          <w:rPr>
+            <w:rFonts w:ascii="Times New Roman" w:hAnsi="Times New Roman" w:cs="Times New Roman"/>
+            <w:sz w:val="24"/>
+            <w:szCs w:val="24"/>
+          </w:rPr>
+          <w:t xml:space="preserve"> shall </w:t>
+        </w:r>
+      </w:ins>
+      <w:ins w:id="51" w:author="Gentry, Alexander John" w:date="2021-02-10T16:37:00Z">
+        <w:r>
+          <w:rPr>
+            <w:rFonts w:ascii="Times New Roman" w:hAnsi="Times New Roman" w:cs="Times New Roman"/>
+            <w:sz w:val="24"/>
+            <w:szCs w:val="24"/>
+          </w:rPr>
+          <w:t xml:space="preserve">include </w:t>
+        </w:r>
+      </w:ins>
+      <w:ins w:id="52" w:author="Gentry, Alexander John" w:date="2021-02-10T16:38:00Z">
+        <w:r>
+          <w:rPr>
+            <w:rFonts w:ascii="Times New Roman" w:hAnsi="Times New Roman" w:cs="Times New Roman"/>
+            <w:sz w:val="24"/>
+            <w:szCs w:val="24"/>
+          </w:rPr>
+          <w:t>at least four different biomes that can be generated.</w:t>
         </w:r>
       </w:ins>
     </w:p>
@@ -673,13 +672,13 @@
           <w:numId w:val="2"/>
         </w:numPr>
         <w:rPr>
-          <w:ins w:id="52" w:author="Gentry, Alexander John" w:date="2021-02-10T16:38:00Z"/>
+          <w:ins w:id="53" w:author="Gentry, Alexander John" w:date="2021-02-10T16:38:00Z"/>
           <w:rFonts w:ascii="Times New Roman" w:hAnsi="Times New Roman" w:cs="Times New Roman"/>
           <w:sz w:val="24"/>
           <w:szCs w:val="24"/>
         </w:rPr>
       </w:pPr>
-      <w:ins w:id="53" w:author="Gentry, Alexander John" w:date="2021-02-10T16:41:00Z">
+      <w:ins w:id="54" w:author="Gentry, Alexander John" w:date="2021-02-10T16:40:00Z">
         <w:r>
           <w:rPr>
             <w:rFonts w:ascii="Times New Roman" w:hAnsi="Times New Roman" w:cs="Times New Roman"/>
@@ -689,7 +688,7 @@
           <w:t xml:space="preserve">The </w:t>
         </w:r>
       </w:ins>
-      <w:ins w:id="54" w:author="Gentry, Alexander John" w:date="2021-02-10T16:44:00Z">
+      <w:ins w:id="55" w:author="Gentry, Alexander John" w:date="2021-02-10T16:44:00Z">
         <w:r>
           <w:rPr>
             <w:rFonts w:ascii="Times New Roman" w:hAnsi="Times New Roman" w:cs="Times New Roman"/>
@@ -699,24 +698,14 @@
           <w:t>game</w:t>
         </w:r>
       </w:ins>
-      <w:ins w:id="55" w:author="Gentry, Alexander John" w:date="2021-02-10T16:41:00Z">
-        <w:r>
-          <w:rPr>
-            <w:rFonts w:ascii="Times New Roman" w:hAnsi="Times New Roman" w:cs="Times New Roman"/>
-            <w:sz w:val="24"/>
-            <w:szCs w:val="24"/>
-          </w:rPr>
-          <w:t xml:space="preserve"> shall have </w:t>
-        </w:r>
-      </w:ins>
-      <w:ins w:id="56" w:author="Gentry, Alexander John" w:date="2021-02-10T16:49:00Z">
-        <w:r>
-          <w:rPr>
-            <w:rFonts w:ascii="Times New Roman" w:hAnsi="Times New Roman" w:cs="Times New Roman"/>
-            <w:sz w:val="24"/>
-            <w:szCs w:val="24"/>
-          </w:rPr>
-          <w:t xml:space="preserve">at least three </w:t>
+      <w:ins w:id="56" w:author="Gentry, Alexander John" w:date="2021-02-10T16:40:00Z">
+        <w:r>
+          <w:rPr>
+            <w:rFonts w:ascii="Times New Roman" w:hAnsi="Times New Roman" w:cs="Times New Roman"/>
+            <w:sz w:val="24"/>
+            <w:szCs w:val="24"/>
+          </w:rPr>
+          <w:t xml:space="preserve"> shall have unique terrain </w:t>
         </w:r>
       </w:ins>
       <w:ins w:id="57" w:author="Gentry, Alexander John" w:date="2021-02-10T16:41:00Z">
@@ -726,15 +715,7 @@
             <w:sz w:val="24"/>
             <w:szCs w:val="24"/>
           </w:rPr>
-          <w:t xml:space="preserve">unique </w:t>
-        </w:r>
-        <w:r>
-          <w:rPr>
-            <w:rFonts w:ascii="Times New Roman" w:hAnsi="Times New Roman" w:cs="Times New Roman"/>
-            <w:sz w:val="24"/>
-            <w:szCs w:val="24"/>
-          </w:rPr>
-          <w:t>plants for each biome.</w:t>
+          <w:t>for each biome.</w:t>
         </w:r>
       </w:ins>
     </w:p>
@@ -746,13 +727,13 @@
           <w:numId w:val="2"/>
         </w:numPr>
         <w:rPr>
-          <w:ins w:id="58" w:author="Gentry, Alexander John" w:date="2021-02-10T16:44:00Z"/>
+          <w:ins w:id="58" w:author="Gentry, Alexander John" w:date="2021-02-10T16:38:00Z"/>
           <w:rFonts w:ascii="Times New Roman" w:hAnsi="Times New Roman" w:cs="Times New Roman"/>
           <w:sz w:val="24"/>
           <w:szCs w:val="24"/>
         </w:rPr>
       </w:pPr>
-      <w:ins w:id="59" w:author="Gentry, Alexander John" w:date="2021-02-10T16:39:00Z">
+      <w:ins w:id="59" w:author="Gentry, Alexander John" w:date="2021-02-10T16:41:00Z">
         <w:r>
           <w:rPr>
             <w:rFonts w:ascii="Times New Roman" w:hAnsi="Times New Roman" w:cs="Times New Roman"/>
@@ -772,36 +753,42 @@
           <w:t>game</w:t>
         </w:r>
       </w:ins>
-      <w:ins w:id="61" w:author="Gentry, Alexander John" w:date="2021-02-10T16:39:00Z">
-        <w:r>
-          <w:rPr>
-            <w:rFonts w:ascii="Times New Roman" w:hAnsi="Times New Roman" w:cs="Times New Roman"/>
-            <w:sz w:val="24"/>
-            <w:szCs w:val="24"/>
-          </w:rPr>
-          <w:t xml:space="preserve"> shall generate</w:t>
-        </w:r>
-        <w:r>
-          <w:rPr>
-            <w:rFonts w:ascii="Times New Roman" w:hAnsi="Times New Roman" w:cs="Times New Roman"/>
-            <w:sz w:val="24"/>
-            <w:szCs w:val="24"/>
-            <w:rPrChange w:id="62" w:author="Morelock, Jonathan Taylor" w:date="2021-02-10T16:40:00Z">
-              <w:rPr/>
-            </w:rPrChange>
-          </w:rPr>
-          <w:t xml:space="preserve"> </w:t>
-        </w:r>
-        <w:r>
-          <w:rPr>
-            <w:rFonts w:ascii="Times New Roman" w:hAnsi="Times New Roman" w:cs="Times New Roman"/>
-            <w:sz w:val="24"/>
-            <w:szCs w:val="24"/>
-            <w:rPrChange w:id="63" w:author="Morelock, Jonathan Taylor" w:date="2021-02-10T16:40:00Z">
-              <w:rPr/>
-            </w:rPrChange>
-          </w:rPr>
-          <w:t>biomes of at least twenty chunks.</w:t>
+      <w:ins w:id="61" w:author="Gentry, Alexander John" w:date="2021-02-10T16:41:00Z">
+        <w:r>
+          <w:rPr>
+            <w:rFonts w:ascii="Times New Roman" w:hAnsi="Times New Roman" w:cs="Times New Roman"/>
+            <w:sz w:val="24"/>
+            <w:szCs w:val="24"/>
+          </w:rPr>
+          <w:t xml:space="preserve"> shall have </w:t>
+        </w:r>
+      </w:ins>
+      <w:ins w:id="62" w:author="Gentry, Alexander John" w:date="2021-02-10T16:49:00Z">
+        <w:r>
+          <w:rPr>
+            <w:rFonts w:ascii="Times New Roman" w:hAnsi="Times New Roman" w:cs="Times New Roman"/>
+            <w:sz w:val="24"/>
+            <w:szCs w:val="24"/>
+          </w:rPr>
+          <w:t xml:space="preserve">at least three </w:t>
+        </w:r>
+      </w:ins>
+      <w:ins w:id="63" w:author="Gentry, Alexander John" w:date="2021-02-10T16:41:00Z">
+        <w:r>
+          <w:rPr>
+            <w:rFonts w:ascii="Times New Roman" w:hAnsi="Times New Roman" w:cs="Times New Roman"/>
+            <w:sz w:val="24"/>
+            <w:szCs w:val="24"/>
+          </w:rPr>
+          <w:t xml:space="preserve">unique </w:t>
+        </w:r>
+        <w:r>
+          <w:rPr>
+            <w:rFonts w:ascii="Times New Roman" w:hAnsi="Times New Roman" w:cs="Times New Roman"/>
+            <w:sz w:val="24"/>
+            <w:szCs w:val="24"/>
+          </w:rPr>
+          <w:t>plants for each biome.</w:t>
         </w:r>
       </w:ins>
     </w:p>
@@ -813,36 +800,49 @@
           <w:numId w:val="2"/>
         </w:numPr>
         <w:rPr>
-          <w:ins w:id="64" w:author="Gentry, Alexander John" w:date="2021-02-10T16:46:00Z"/>
+          <w:ins w:id="64" w:author="Gentry, Alexander John" w:date="2021-02-10T16:44:00Z"/>
           <w:rFonts w:ascii="Times New Roman" w:hAnsi="Times New Roman" w:cs="Times New Roman"/>
           <w:sz w:val="24"/>
           <w:szCs w:val="24"/>
         </w:rPr>
       </w:pPr>
-      <w:ins w:id="65" w:author="Gentry, Alexander John" w:date="2021-02-10T16:46:00Z">
-        <w:r>
-          <w:rPr>
-            <w:rFonts w:ascii="Times New Roman" w:hAnsi="Times New Roman" w:cs="Times New Roman"/>
-            <w:sz w:val="24"/>
-            <w:szCs w:val="24"/>
-          </w:rPr>
-          <w:t xml:space="preserve">The game shall have </w:t>
-        </w:r>
-      </w:ins>
-      <w:ins w:id="66" w:author="Gentry, Alexander John" w:date="2021-02-10T16:47:00Z">
-        <w:r>
-          <w:rPr>
-            <w:rFonts w:ascii="Times New Roman" w:hAnsi="Times New Roman" w:cs="Times New Roman"/>
-            <w:sz w:val="24"/>
-            <w:szCs w:val="24"/>
-          </w:rPr>
-          <w:t>the same</w:t>
-        </w:r>
-        <w:r>
-          <w:rPr>
-            <w:rFonts w:ascii="Times New Roman" w:hAnsi="Times New Roman" w:cs="Times New Roman"/>
-            <w:sz w:val="24"/>
-            <w:szCs w:val="24"/>
+      <w:ins w:id="65" w:author="Gentry, Alexander John" w:date="2021-02-10T16:39:00Z">
+        <w:r>
+          <w:rPr>
+            <w:rFonts w:ascii="Times New Roman" w:hAnsi="Times New Roman" w:cs="Times New Roman"/>
+            <w:sz w:val="24"/>
+            <w:szCs w:val="24"/>
+          </w:rPr>
+          <w:t xml:space="preserve">The </w:t>
+        </w:r>
+      </w:ins>
+      <w:ins w:id="66" w:author="Gentry, Alexander John" w:date="2021-02-10T16:44:00Z">
+        <w:r>
+          <w:rPr>
+            <w:rFonts w:ascii="Times New Roman" w:hAnsi="Times New Roman" w:cs="Times New Roman"/>
+            <w:sz w:val="24"/>
+            <w:szCs w:val="24"/>
+          </w:rPr>
+          <w:t>game</w:t>
+        </w:r>
+      </w:ins>
+      <w:ins w:id="67" w:author="Gentry, Alexander John" w:date="2021-02-10T16:39:00Z">
+        <w:r>
+          <w:rPr>
+            <w:rFonts w:ascii="Times New Roman" w:hAnsi="Times New Roman" w:cs="Times New Roman"/>
+            <w:sz w:val="24"/>
+            <w:szCs w:val="24"/>
+          </w:rPr>
+          <w:t xml:space="preserve"> shall generate</w:t>
+        </w:r>
+        <w:r>
+          <w:rPr>
+            <w:rFonts w:ascii="Times New Roman" w:hAnsi="Times New Roman" w:cs="Times New Roman"/>
+            <w:sz w:val="24"/>
+            <w:szCs w:val="24"/>
+            <w:rPrChange w:id="68" w:author="Morelock, Jonathan Taylor" w:date="2021-02-10T16:40:00Z">
+              <w:rPr/>
+            </w:rPrChange>
           </w:rPr>
           <w:t xml:space="preserve"> </w:t>
         </w:r>
@@ -851,16 +851,11 @@
             <w:rFonts w:ascii="Times New Roman" w:hAnsi="Times New Roman" w:cs="Times New Roman"/>
             <w:sz w:val="24"/>
             <w:szCs w:val="24"/>
-          </w:rPr>
-          <w:t xml:space="preserve">below-ground </w:t>
-        </w:r>
-        <w:r>
-          <w:rPr>
-            <w:rFonts w:ascii="Times New Roman" w:hAnsi="Times New Roman" w:cs="Times New Roman"/>
-            <w:sz w:val="24"/>
-            <w:szCs w:val="24"/>
-          </w:rPr>
-          <w:t>generation for all biomes.</w:t>
+            <w:rPrChange w:id="69" w:author="Morelock, Jonathan Taylor" w:date="2021-02-10T16:40:00Z">
+              <w:rPr/>
+            </w:rPrChange>
+          </w:rPr>
+          <w:t>biomes of at least twenty chunks.</w:t>
         </w:r>
       </w:ins>
     </w:p>
@@ -872,13 +867,13 @@
           <w:numId w:val="2"/>
         </w:numPr>
         <w:rPr>
-          <w:ins w:id="67" w:author="Morelock, Jonathan Taylor" w:date="2021-02-10T16:40:00Z"/>
+          <w:ins w:id="70" w:author="Gentry, Alexander John" w:date="2021-02-10T16:46:00Z"/>
           <w:rFonts w:ascii="Times New Roman" w:hAnsi="Times New Roman" w:cs="Times New Roman"/>
           <w:sz w:val="24"/>
           <w:szCs w:val="24"/>
         </w:rPr>
       </w:pPr>
-      <w:ins w:id="68" w:author="Gentry, Alexander John" w:date="2021-02-10T16:46:00Z">
+      <w:ins w:id="71" w:author="Gentry, Alexander John" w:date="2021-02-10T16:46:00Z">
         <w:r>
           <w:rPr>
             <w:rFonts w:ascii="Times New Roman" w:hAnsi="Times New Roman" w:cs="Times New Roman"/>
@@ -888,44 +883,38 @@
           <w:t xml:space="preserve">The game shall have </w:t>
         </w:r>
       </w:ins>
-      <w:ins w:id="69" w:author="Gentry, Alexander John" w:date="2021-02-10T16:48:00Z">
-        <w:r>
-          <w:rPr>
-            <w:rFonts w:ascii="Times New Roman" w:hAnsi="Times New Roman" w:cs="Times New Roman"/>
-            <w:sz w:val="24"/>
-            <w:szCs w:val="24"/>
-          </w:rPr>
-          <w:t xml:space="preserve">at least five </w:t>
-        </w:r>
-      </w:ins>
-      <w:ins w:id="70" w:author="Gentry, Alexander John" w:date="2021-02-10T16:46:00Z">
-        <w:r>
-          <w:rPr>
-            <w:rFonts w:ascii="Times New Roman" w:hAnsi="Times New Roman" w:cs="Times New Roman"/>
-            <w:sz w:val="24"/>
-            <w:szCs w:val="24"/>
-          </w:rPr>
-          <w:t xml:space="preserve">unique textures for </w:t>
-        </w:r>
-      </w:ins>
-      <w:ins w:id="71" w:author="Gentry, Alexander John" w:date="2021-02-10T16:48:00Z">
-        <w:r>
-          <w:rPr>
-            <w:rFonts w:ascii="Times New Roman" w:hAnsi="Times New Roman" w:cs="Times New Roman"/>
-            <w:sz w:val="24"/>
-            <w:szCs w:val="24"/>
-          </w:rPr>
-          <w:t>below-ground</w:t>
-        </w:r>
-      </w:ins>
-      <w:ins w:id="72" w:author="Gentry, Alexander John" w:date="2021-02-10T16:46:00Z">
-        <w:r>
-          <w:rPr>
-            <w:rFonts w:ascii="Times New Roman" w:hAnsi="Times New Roman" w:cs="Times New Roman"/>
-            <w:sz w:val="24"/>
-            <w:szCs w:val="24"/>
-          </w:rPr>
-          <w:t xml:space="preserve"> blocks.</w:t>
+      <w:ins w:id="72" w:author="Gentry, Alexander John" w:date="2021-02-10T16:47:00Z">
+        <w:r>
+          <w:rPr>
+            <w:rFonts w:ascii="Times New Roman" w:hAnsi="Times New Roman" w:cs="Times New Roman"/>
+            <w:sz w:val="24"/>
+            <w:szCs w:val="24"/>
+          </w:rPr>
+          <w:t>the same</w:t>
+        </w:r>
+        <w:r>
+          <w:rPr>
+            <w:rFonts w:ascii="Times New Roman" w:hAnsi="Times New Roman" w:cs="Times New Roman"/>
+            <w:sz w:val="24"/>
+            <w:szCs w:val="24"/>
+          </w:rPr>
+          <w:t xml:space="preserve"> </w:t>
+        </w:r>
+        <w:r>
+          <w:rPr>
+            <w:rFonts w:ascii="Times New Roman" w:hAnsi="Times New Roman" w:cs="Times New Roman"/>
+            <w:sz w:val="24"/>
+            <w:szCs w:val="24"/>
+          </w:rPr>
+          <w:t xml:space="preserve">below-ground </w:t>
+        </w:r>
+        <w:r>
+          <w:rPr>
+            <w:rFonts w:ascii="Times New Roman" w:hAnsi="Times New Roman" w:cs="Times New Roman"/>
+            <w:sz w:val="24"/>
+            <w:szCs w:val="24"/>
+          </w:rPr>
+          <w:t>generation for all biomes.</w:t>
         </w:r>
       </w:ins>
     </w:p>
@@ -937,60 +926,60 @@
           <w:numId w:val="2"/>
         </w:numPr>
         <w:rPr>
-          <w:ins w:id="73" w:author="Morelock, Jonathan Taylor" w:date="2021-02-10T16:47:00Z"/>
+          <w:ins w:id="73" w:author="Morelock, Jonathan Taylor" w:date="2021-02-10T16:40:00Z"/>
           <w:rFonts w:ascii="Times New Roman" w:hAnsi="Times New Roman" w:cs="Times New Roman"/>
           <w:sz w:val="24"/>
           <w:szCs w:val="24"/>
         </w:rPr>
       </w:pPr>
-      <w:ins w:id="74" w:author="Morelock, Jonathan Taylor" w:date="2021-02-10T16:41:00Z">
-        <w:r>
-          <w:rPr>
-            <w:rFonts w:ascii="Times New Roman" w:hAnsi="Times New Roman" w:cs="Times New Roman"/>
-            <w:sz w:val="24"/>
-            <w:szCs w:val="24"/>
-          </w:rPr>
-          <w:t xml:space="preserve">The game shall </w:t>
-        </w:r>
-        <w:r>
-          <w:rPr>
-            <w:rFonts w:ascii="Times New Roman" w:hAnsi="Times New Roman" w:cs="Times New Roman"/>
-            <w:sz w:val="24"/>
-            <w:szCs w:val="24"/>
-          </w:rPr>
-          <w:t>have</w:t>
-        </w:r>
-        <w:r>
-          <w:rPr>
-            <w:rFonts w:ascii="Times New Roman" w:hAnsi="Times New Roman" w:cs="Times New Roman"/>
-            <w:sz w:val="24"/>
-            <w:szCs w:val="24"/>
-          </w:rPr>
-          <w:t xml:space="preserve"> user</w:t>
-        </w:r>
-        <w:r>
-          <w:rPr>
-            <w:rFonts w:ascii="Times New Roman" w:hAnsi="Times New Roman" w:cs="Times New Roman"/>
-            <w:sz w:val="24"/>
-            <w:szCs w:val="24"/>
-          </w:rPr>
-          <w:t xml:space="preserve"> </w:t>
-        </w:r>
-        <w:r>
-          <w:rPr>
-            <w:rFonts w:ascii="Times New Roman" w:hAnsi="Times New Roman" w:cs="Times New Roman"/>
-            <w:sz w:val="24"/>
-            <w:szCs w:val="24"/>
-          </w:rPr>
-          <w:t>adjustable terrain draw distance</w:t>
-        </w:r>
-        <w:r>
-          <w:rPr>
-            <w:rFonts w:ascii="Times New Roman" w:hAnsi="Times New Roman" w:cs="Times New Roman"/>
-            <w:sz w:val="24"/>
-            <w:szCs w:val="24"/>
-          </w:rPr>
-          <w:t>.</w:t>
+      <w:ins w:id="74" w:author="Gentry, Alexander John" w:date="2021-02-10T16:46:00Z">
+        <w:r>
+          <w:rPr>
+            <w:rFonts w:ascii="Times New Roman" w:hAnsi="Times New Roman" w:cs="Times New Roman"/>
+            <w:sz w:val="24"/>
+            <w:szCs w:val="24"/>
+          </w:rPr>
+          <w:t xml:space="preserve">The game shall have </w:t>
+        </w:r>
+      </w:ins>
+      <w:ins w:id="75" w:author="Gentry, Alexander John" w:date="2021-02-10T16:48:00Z">
+        <w:r>
+          <w:rPr>
+            <w:rFonts w:ascii="Times New Roman" w:hAnsi="Times New Roman" w:cs="Times New Roman"/>
+            <w:sz w:val="24"/>
+            <w:szCs w:val="24"/>
+          </w:rPr>
+          <w:t xml:space="preserve">at least five </w:t>
+        </w:r>
+      </w:ins>
+      <w:ins w:id="76" w:author="Gentry, Alexander John" w:date="2021-02-10T16:46:00Z">
+        <w:r>
+          <w:rPr>
+            <w:rFonts w:ascii="Times New Roman" w:hAnsi="Times New Roman" w:cs="Times New Roman"/>
+            <w:sz w:val="24"/>
+            <w:szCs w:val="24"/>
+          </w:rPr>
+          <w:t xml:space="preserve">unique textures for </w:t>
+        </w:r>
+      </w:ins>
+      <w:ins w:id="77" w:author="Gentry, Alexander John" w:date="2021-02-10T16:48:00Z">
+        <w:r>
+          <w:rPr>
+            <w:rFonts w:ascii="Times New Roman" w:hAnsi="Times New Roman" w:cs="Times New Roman"/>
+            <w:sz w:val="24"/>
+            <w:szCs w:val="24"/>
+          </w:rPr>
+          <w:t>below-ground</w:t>
+        </w:r>
+      </w:ins>
+      <w:ins w:id="78" w:author="Gentry, Alexander John" w:date="2021-02-10T16:46:00Z">
+        <w:r>
+          <w:rPr>
+            <w:rFonts w:ascii="Times New Roman" w:hAnsi="Times New Roman" w:cs="Times New Roman"/>
+            <w:sz w:val="24"/>
+            <w:szCs w:val="24"/>
+          </w:rPr>
+          <w:t xml:space="preserve"> blocks.</w:t>
         </w:r>
       </w:ins>
     </w:p>
@@ -1002,116 +991,117 @@
           <w:numId w:val="2"/>
         </w:numPr>
         <w:rPr>
-          <w:ins w:id="75" w:author="Morelock, Jonathan Taylor" w:date="2021-02-11T19:23:00Z"/>
+          <w:ins w:id="79" w:author="Morelock, Jonathan Taylor" w:date="2021-02-10T16:47:00Z"/>
           <w:rFonts w:ascii="Times New Roman" w:hAnsi="Times New Roman" w:cs="Times New Roman"/>
+          <w:strike/>
           <w:sz w:val="24"/>
           <w:szCs w:val="24"/>
+          <w:rPrChange w:id="80" w:author="Jonathan Morelock" w:date="2021-04-26T13:15:00Z">
+            <w:rPr>
+              <w:ins w:id="81" w:author="Morelock, Jonathan Taylor" w:date="2021-02-10T16:47:00Z"/>
+              <w:rFonts w:ascii="Times New Roman" w:hAnsi="Times New Roman" w:cs="Times New Roman"/>
+              <w:sz w:val="24"/>
+              <w:szCs w:val="24"/>
+            </w:rPr>
+          </w:rPrChange>
         </w:rPr>
       </w:pPr>
-      <w:ins w:id="76" w:author="Morelock, Jonathan Taylor" w:date="2021-02-10T16:47:00Z">
-        <w:r>
-          <w:rPr>
-            <w:rFonts w:ascii="Times New Roman" w:hAnsi="Times New Roman" w:cs="Times New Roman"/>
-            <w:sz w:val="24"/>
-            <w:szCs w:val="24"/>
-          </w:rPr>
-          <w:t xml:space="preserve">The game </w:t>
-        </w:r>
-        <w:r>
-          <w:rPr>
-            <w:rFonts w:ascii="Times New Roman" w:hAnsi="Times New Roman" w:cs="Times New Roman"/>
-            <w:sz w:val="24"/>
-            <w:szCs w:val="24"/>
-          </w:rPr>
-          <w:t xml:space="preserve">shall </w:t>
-        </w:r>
-      </w:ins>
-      <w:ins w:id="77" w:author="Morelock, Jonathan Taylor" w:date="2021-02-10T16:49:00Z">
-        <w:r>
-          <w:rPr>
-            <w:rFonts w:ascii="Times New Roman" w:hAnsi="Times New Roman" w:cs="Times New Roman"/>
-            <w:sz w:val="24"/>
-            <w:szCs w:val="24"/>
-          </w:rPr>
-          <w:t>generate a</w:t>
-        </w:r>
-      </w:ins>
-      <w:ins w:id="78" w:author="Morelock, Jonathan Taylor" w:date="2021-02-10T16:50:00Z">
-        <w:r>
-          <w:rPr>
-            <w:rFonts w:ascii="Times New Roman" w:hAnsi="Times New Roman" w:cs="Times New Roman"/>
-            <w:sz w:val="24"/>
-            <w:szCs w:val="24"/>
-          </w:rPr>
-          <w:t xml:space="preserve"> different type of block </w:t>
-        </w:r>
-        <w:r>
-          <w:rPr>
-            <w:rFonts w:ascii="Times New Roman" w:hAnsi="Times New Roman" w:cs="Times New Roman"/>
-            <w:sz w:val="24"/>
-            <w:szCs w:val="24"/>
-          </w:rPr>
-          <w:t xml:space="preserve">when at least </w:t>
-        </w:r>
-      </w:ins>
-      <w:ins w:id="79" w:author="Morelock, Jonathan Taylor" w:date="2021-02-10T16:51:00Z">
-        <w:r>
-          <w:rPr>
-            <w:rFonts w:ascii="Times New Roman" w:hAnsi="Times New Roman" w:cs="Times New Roman"/>
-            <w:sz w:val="24"/>
-            <w:szCs w:val="24"/>
-          </w:rPr>
-          <w:t>2</w:t>
-        </w:r>
-      </w:ins>
-      <w:ins w:id="80" w:author="Morelock, Jonathan Taylor" w:date="2021-02-10T16:50:00Z">
-        <w:r>
-          <w:rPr>
-            <w:rFonts w:ascii="Times New Roman" w:hAnsi="Times New Roman" w:cs="Times New Roman"/>
-            <w:sz w:val="24"/>
-            <w:szCs w:val="24"/>
-          </w:rPr>
-          <w:t xml:space="preserve">0 of the same </w:t>
-        </w:r>
-      </w:ins>
-      <w:ins w:id="81" w:author="Morelock, Jonathan Taylor" w:date="2021-02-10T16:51:00Z">
-        <w:r>
-          <w:rPr>
-            <w:rFonts w:ascii="Times New Roman" w:hAnsi="Times New Roman" w:cs="Times New Roman"/>
-            <w:sz w:val="24"/>
-            <w:szCs w:val="24"/>
-          </w:rPr>
-          <w:t>blocks</w:t>
-        </w:r>
-      </w:ins>
-      <w:ins w:id="82" w:author="Morelock, Jonathan Taylor" w:date="2021-02-10T16:50:00Z">
-        <w:r>
-          <w:rPr>
-            <w:rFonts w:ascii="Times New Roman" w:hAnsi="Times New Roman" w:cs="Times New Roman"/>
-            <w:sz w:val="24"/>
-            <w:szCs w:val="24"/>
-          </w:rPr>
-          <w:t xml:space="preserve"> have been generated in a </w:t>
-        </w:r>
-      </w:ins>
-      <w:ins w:id="83" w:author="Morelock, Jonathan Taylor" w:date="2021-02-10T16:51:00Z">
-        <w:r>
-          <w:rPr>
-            <w:rFonts w:ascii="Times New Roman" w:hAnsi="Times New Roman" w:cs="Times New Roman"/>
-            <w:sz w:val="24"/>
-            <w:szCs w:val="24"/>
-          </w:rPr>
-          <w:t xml:space="preserve">single </w:t>
-        </w:r>
-      </w:ins>
-      <w:ins w:id="84" w:author="Morelock, Jonathan Taylor" w:date="2021-02-10T16:50:00Z">
-        <w:r>
-          <w:rPr>
-            <w:rFonts w:ascii="Times New Roman" w:hAnsi="Times New Roman" w:cs="Times New Roman"/>
-            <w:sz w:val="24"/>
-            <w:szCs w:val="24"/>
-          </w:rPr>
-          <w:t>row.</w:t>
+      <w:ins w:id="82" w:author="Morelock, Jonathan Taylor" w:date="2021-02-10T16:41:00Z">
+        <w:r>
+          <w:rPr>
+            <w:rFonts w:ascii="Times New Roman" w:hAnsi="Times New Roman" w:cs="Times New Roman"/>
+            <w:strike/>
+            <w:sz w:val="24"/>
+            <w:szCs w:val="24"/>
+            <w:rPrChange w:id="83" w:author="Jonathan Morelock" w:date="2021-04-26T13:15:00Z">
+              <w:rPr>
+                <w:rFonts w:ascii="Times New Roman" w:hAnsi="Times New Roman" w:cs="Times New Roman"/>
+                <w:sz w:val="24"/>
+                <w:szCs w:val="24"/>
+              </w:rPr>
+            </w:rPrChange>
+          </w:rPr>
+          <w:t xml:space="preserve">The game shall </w:t>
+        </w:r>
+        <w:r>
+          <w:rPr>
+            <w:rFonts w:ascii="Times New Roman" w:hAnsi="Times New Roman" w:cs="Times New Roman"/>
+            <w:strike/>
+            <w:sz w:val="24"/>
+            <w:szCs w:val="24"/>
+            <w:rPrChange w:id="84" w:author="Jonathan Morelock" w:date="2021-04-26T13:15:00Z">
+              <w:rPr>
+                <w:rFonts w:ascii="Times New Roman" w:hAnsi="Times New Roman" w:cs="Times New Roman"/>
+                <w:sz w:val="24"/>
+                <w:szCs w:val="24"/>
+              </w:rPr>
+            </w:rPrChange>
+          </w:rPr>
+          <w:t>have</w:t>
+        </w:r>
+        <w:r>
+          <w:rPr>
+            <w:rFonts w:ascii="Times New Roman" w:hAnsi="Times New Roman" w:cs="Times New Roman"/>
+            <w:strike/>
+            <w:sz w:val="24"/>
+            <w:szCs w:val="24"/>
+            <w:rPrChange w:id="85" w:author="Jonathan Morelock" w:date="2021-04-26T13:15:00Z">
+              <w:rPr>
+                <w:rFonts w:ascii="Times New Roman" w:hAnsi="Times New Roman" w:cs="Times New Roman"/>
+                <w:sz w:val="24"/>
+                <w:szCs w:val="24"/>
+              </w:rPr>
+            </w:rPrChange>
+          </w:rPr>
+          <w:t xml:space="preserve"> user</w:t>
+        </w:r>
+        <w:r>
+          <w:rPr>
+            <w:rFonts w:ascii="Times New Roman" w:hAnsi="Times New Roman" w:cs="Times New Roman"/>
+            <w:strike/>
+            <w:sz w:val="24"/>
+            <w:szCs w:val="24"/>
+            <w:rPrChange w:id="86" w:author="Jonathan Morelock" w:date="2021-04-26T13:15:00Z">
+              <w:rPr>
+                <w:rFonts w:ascii="Times New Roman" w:hAnsi="Times New Roman" w:cs="Times New Roman"/>
+                <w:sz w:val="24"/>
+                <w:szCs w:val="24"/>
+              </w:rPr>
+            </w:rPrChange>
+          </w:rPr>
+          <w:t xml:space="preserve"> </w:t>
+        </w:r>
+        <w:r>
+          <w:rPr>
+            <w:rFonts w:ascii="Times New Roman" w:hAnsi="Times New Roman" w:cs="Times New Roman"/>
+            <w:strike/>
+            <w:sz w:val="24"/>
+            <w:szCs w:val="24"/>
+            <w:rPrChange w:id="87" w:author="Jonathan Morelock" w:date="2021-04-26T13:15:00Z">
+              <w:rPr>
+                <w:rFonts w:ascii="Times New Roman" w:hAnsi="Times New Roman" w:cs="Times New Roman"/>
+                <w:sz w:val="24"/>
+                <w:szCs w:val="24"/>
+              </w:rPr>
+            </w:rPrChange>
+          </w:rPr>
+          <w:t>adjustable terrain draw distance</w:t>
+        </w:r>
+        <w:r>
+          <w:rPr>
+            <w:rFonts w:ascii="Times New Roman" w:hAnsi="Times New Roman" w:cs="Times New Roman"/>
+            <w:strike/>
+            <w:sz w:val="24"/>
+            <w:szCs w:val="24"/>
+            <w:rPrChange w:id="88" w:author="Jonathan Morelock" w:date="2021-04-26T13:15:00Z">
+              <w:rPr>
+                <w:rFonts w:ascii="Times New Roman" w:hAnsi="Times New Roman" w:cs="Times New Roman"/>
+                <w:sz w:val="24"/>
+                <w:szCs w:val="24"/>
+              </w:rPr>
+            </w:rPrChange>
+          </w:rPr>
+          <w:t>.</w:t>
         </w:r>
       </w:ins>
     </w:p>
@@ -1123,160 +1113,213 @@
           <w:numId w:val="2"/>
         </w:numPr>
         <w:rPr>
-          <w:ins w:id="85" w:author="Morelock, Jonathan Taylor" w:date="2021-02-11T19:24:00Z"/>
+          <w:ins w:id="89" w:author="Morelock, Jonathan Taylor" w:date="2021-02-11T19:23:00Z"/>
           <w:rFonts w:ascii="Times New Roman" w:hAnsi="Times New Roman" w:cs="Times New Roman"/>
+          <w:strike/>
           <w:sz w:val="24"/>
           <w:szCs w:val="24"/>
+          <w:rPrChange w:id="90" w:author="Jonathan Morelock" w:date="2021-04-26T13:15:00Z">
+            <w:rPr>
+              <w:ins w:id="91" w:author="Morelock, Jonathan Taylor" w:date="2021-02-11T19:23:00Z"/>
+              <w:rFonts w:ascii="Times New Roman" w:hAnsi="Times New Roman" w:cs="Times New Roman"/>
+              <w:sz w:val="24"/>
+              <w:szCs w:val="24"/>
+            </w:rPr>
+          </w:rPrChange>
         </w:rPr>
       </w:pPr>
-      <w:ins w:id="86" w:author="Morelock, Jonathan Taylor" w:date="2021-02-11T19:23:00Z">
-        <w:r>
-          <w:rPr>
-            <w:rFonts w:ascii="Times New Roman" w:hAnsi="Times New Roman" w:cs="Times New Roman"/>
-            <w:sz w:val="24"/>
-            <w:szCs w:val="24"/>
-          </w:rPr>
-          <w:t xml:space="preserve">The game shall </w:t>
-        </w:r>
-      </w:ins>
-      <w:ins w:id="87" w:author="Morelock, Jonathan Taylor" w:date="2021-02-11T19:24:00Z">
-        <w:r>
-          <w:rPr>
-            <w:rFonts w:ascii="Times New Roman" w:hAnsi="Times New Roman" w:cs="Times New Roman"/>
-            <w:sz w:val="24"/>
-            <w:szCs w:val="24"/>
-          </w:rPr>
-          <w:t>reduc</w:t>
-        </w:r>
-      </w:ins>
-      <w:ins w:id="88" w:author="Morelock, Jonathan Taylor" w:date="2021-02-11T19:25:00Z">
-        <w:r>
-          <w:rPr>
-            <w:rFonts w:ascii="Times New Roman" w:hAnsi="Times New Roman" w:cs="Times New Roman"/>
-            <w:sz w:val="24"/>
-            <w:szCs w:val="24"/>
-          </w:rPr>
-          <w:t>e</w:t>
-        </w:r>
-      </w:ins>
-      <w:ins w:id="89" w:author="Morelock, Jonathan Taylor" w:date="2021-02-11T19:24:00Z">
-        <w:r>
-          <w:rPr>
-            <w:rFonts w:ascii="Times New Roman" w:hAnsi="Times New Roman" w:cs="Times New Roman"/>
-            <w:sz w:val="24"/>
-            <w:szCs w:val="24"/>
-          </w:rPr>
-          <w:t xml:space="preserve"> terrain draw distance to </w:t>
-        </w:r>
-      </w:ins>
-      <w:ins w:id="90" w:author="Morelock, Jonathan Taylor" w:date="2021-02-11T19:25:00Z">
-        <w:r>
-          <w:rPr>
-            <w:rFonts w:ascii="Times New Roman" w:hAnsi="Times New Roman" w:cs="Times New Roman"/>
-            <w:sz w:val="24"/>
-            <w:szCs w:val="24"/>
-          </w:rPr>
-          <w:t>no more tha</w:t>
-        </w:r>
-      </w:ins>
-      <w:ins w:id="91" w:author="Morelock, Jonathan Taylor" w:date="2021-02-11T19:26:00Z">
-        <w:r>
-          <w:rPr>
-            <w:rFonts w:ascii="Times New Roman" w:hAnsi="Times New Roman" w:cs="Times New Roman"/>
-            <w:sz w:val="24"/>
-            <w:szCs w:val="24"/>
-          </w:rPr>
-          <w:t xml:space="preserve">n </w:t>
-        </w:r>
-      </w:ins>
-      <w:ins w:id="92" w:author="Morelock, Jonathan Taylor" w:date="2021-02-11T19:24:00Z">
-        <w:r>
-          <w:rPr>
-            <w:rFonts w:ascii="Times New Roman" w:hAnsi="Times New Roman" w:cs="Times New Roman"/>
-            <w:sz w:val="24"/>
-            <w:szCs w:val="24"/>
-          </w:rPr>
-          <w:t>1</w:t>
-        </w:r>
-      </w:ins>
-      <w:ins w:id="93" w:author="Morelock, Jonathan Taylor" w:date="2021-02-11T19:25:00Z">
-        <w:r>
-          <w:rPr>
-            <w:rFonts w:ascii="Times New Roman" w:hAnsi="Times New Roman" w:cs="Times New Roman"/>
-            <w:sz w:val="24"/>
-            <w:szCs w:val="24"/>
-          </w:rPr>
-          <w:t>5</w:t>
-        </w:r>
-      </w:ins>
-      <w:ins w:id="94" w:author="Morelock, Jonathan Taylor" w:date="2021-02-11T19:24:00Z">
-        <w:r>
-          <w:rPr>
-            <w:rFonts w:ascii="Times New Roman" w:hAnsi="Times New Roman" w:cs="Times New Roman"/>
-            <w:sz w:val="24"/>
-            <w:szCs w:val="24"/>
-          </w:rPr>
-          <w:t xml:space="preserve"> blocks</w:t>
-        </w:r>
-      </w:ins>
-      <w:ins w:id="95" w:author="Morelock, Jonathan Taylor" w:date="2021-02-11T19:25:00Z">
-        <w:r>
-          <w:rPr>
-            <w:rFonts w:ascii="Times New Roman" w:hAnsi="Times New Roman" w:cs="Times New Roman"/>
-            <w:sz w:val="24"/>
-            <w:szCs w:val="24"/>
-          </w:rPr>
-          <w:t xml:space="preserve"> in </w:t>
-        </w:r>
-      </w:ins>
-      <w:ins w:id="96" w:author="Morelock, Jonathan Taylor" w:date="2021-02-11T19:54:00Z">
-        <w:r>
-          <w:rPr>
-            <w:rFonts w:ascii="Times New Roman" w:hAnsi="Times New Roman" w:cs="Times New Roman"/>
-            <w:sz w:val="24"/>
-            <w:szCs w:val="24"/>
-          </w:rPr>
-          <w:t>inclement</w:t>
-        </w:r>
-      </w:ins>
-      <w:ins w:id="97" w:author="Morelock, Jonathan Taylor" w:date="2021-02-11T19:25:00Z">
-        <w:r>
-          <w:rPr>
-            <w:rFonts w:ascii="Times New Roman" w:hAnsi="Times New Roman" w:cs="Times New Roman"/>
-            <w:sz w:val="24"/>
-            <w:szCs w:val="24"/>
-          </w:rPr>
-          <w:t xml:space="preserve"> </w:t>
-        </w:r>
-      </w:ins>
-      <w:ins w:id="98" w:author="Morelock, Jonathan Taylor" w:date="2021-02-11T19:54:00Z">
-        <w:r>
-          <w:rPr>
-            <w:rFonts w:ascii="Times New Roman" w:hAnsi="Times New Roman" w:cs="Times New Roman"/>
-            <w:sz w:val="24"/>
-            <w:szCs w:val="24"/>
-          </w:rPr>
-          <w:t xml:space="preserve">weather </w:t>
-        </w:r>
-      </w:ins>
-      <w:ins w:id="99" w:author="Morelock, Jonathan Taylor" w:date="2021-02-11T19:25:00Z">
-        <w:r>
-          <w:rPr>
-            <w:rFonts w:ascii="Times New Roman" w:hAnsi="Times New Roman" w:cs="Times New Roman"/>
-            <w:sz w:val="24"/>
-            <w:szCs w:val="24"/>
-          </w:rPr>
-          <w:t>conditions</w:t>
-        </w:r>
-      </w:ins>
-      <w:ins w:id="100" w:author="Morelock, Jonathan Taylor" w:date="2021-02-11T19:24:00Z">
-        <w:r>
-          <w:rPr>
-            <w:rFonts w:ascii="Times New Roman" w:hAnsi="Times New Roman" w:cs="Times New Roman"/>
-            <w:sz w:val="24"/>
-            <w:szCs w:val="24"/>
-          </w:rPr>
-          <w:t>.</w:t>
+      <w:ins w:id="92" w:author="Morelock, Jonathan Taylor" w:date="2021-02-10T16:47:00Z">
+        <w:r>
+          <w:rPr>
+            <w:rFonts w:ascii="Times New Roman" w:hAnsi="Times New Roman" w:cs="Times New Roman"/>
+            <w:strike/>
+            <w:sz w:val="24"/>
+            <w:szCs w:val="24"/>
+            <w:rPrChange w:id="93" w:author="Jonathan Morelock" w:date="2021-04-26T13:15:00Z">
+              <w:rPr>
+                <w:rFonts w:ascii="Times New Roman" w:hAnsi="Times New Roman" w:cs="Times New Roman"/>
+                <w:sz w:val="24"/>
+                <w:szCs w:val="24"/>
+              </w:rPr>
+            </w:rPrChange>
+          </w:rPr>
+          <w:t xml:space="preserve">The game </w:t>
+        </w:r>
+        <w:r>
+          <w:rPr>
+            <w:rFonts w:ascii="Times New Roman" w:hAnsi="Times New Roman" w:cs="Times New Roman"/>
+            <w:strike/>
+            <w:sz w:val="24"/>
+            <w:szCs w:val="24"/>
+            <w:rPrChange w:id="94" w:author="Jonathan Morelock" w:date="2021-04-26T13:15:00Z">
+              <w:rPr>
+                <w:rFonts w:ascii="Times New Roman" w:hAnsi="Times New Roman" w:cs="Times New Roman"/>
+                <w:sz w:val="24"/>
+                <w:szCs w:val="24"/>
+              </w:rPr>
+            </w:rPrChange>
+          </w:rPr>
+          <w:t xml:space="preserve">shall </w:t>
+        </w:r>
+      </w:ins>
+      <w:ins w:id="95" w:author="Morelock, Jonathan Taylor" w:date="2021-02-10T16:49:00Z">
+        <w:r>
+          <w:rPr>
+            <w:rFonts w:ascii="Times New Roman" w:hAnsi="Times New Roman" w:cs="Times New Roman"/>
+            <w:strike/>
+            <w:sz w:val="24"/>
+            <w:szCs w:val="24"/>
+            <w:rPrChange w:id="96" w:author="Jonathan Morelock" w:date="2021-04-26T13:15:00Z">
+              <w:rPr>
+                <w:rFonts w:ascii="Times New Roman" w:hAnsi="Times New Roman" w:cs="Times New Roman"/>
+                <w:sz w:val="24"/>
+                <w:szCs w:val="24"/>
+              </w:rPr>
+            </w:rPrChange>
+          </w:rPr>
+          <w:t>generate a</w:t>
+        </w:r>
+      </w:ins>
+      <w:ins w:id="97" w:author="Morelock, Jonathan Taylor" w:date="2021-02-10T16:50:00Z">
+        <w:r>
+          <w:rPr>
+            <w:rFonts w:ascii="Times New Roman" w:hAnsi="Times New Roman" w:cs="Times New Roman"/>
+            <w:strike/>
+            <w:sz w:val="24"/>
+            <w:szCs w:val="24"/>
+            <w:rPrChange w:id="98" w:author="Jonathan Morelock" w:date="2021-04-26T13:15:00Z">
+              <w:rPr>
+                <w:rFonts w:ascii="Times New Roman" w:hAnsi="Times New Roman" w:cs="Times New Roman"/>
+                <w:sz w:val="24"/>
+                <w:szCs w:val="24"/>
+              </w:rPr>
+            </w:rPrChange>
+          </w:rPr>
+          <w:t xml:space="preserve"> different type of block </w:t>
+        </w:r>
+        <w:r>
+          <w:rPr>
+            <w:rFonts w:ascii="Times New Roman" w:hAnsi="Times New Roman" w:cs="Times New Roman"/>
+            <w:strike/>
+            <w:sz w:val="24"/>
+            <w:szCs w:val="24"/>
+            <w:rPrChange w:id="99" w:author="Jonathan Morelock" w:date="2021-04-26T13:15:00Z">
+              <w:rPr>
+                <w:rFonts w:ascii="Times New Roman" w:hAnsi="Times New Roman" w:cs="Times New Roman"/>
+                <w:sz w:val="24"/>
+                <w:szCs w:val="24"/>
+              </w:rPr>
+            </w:rPrChange>
+          </w:rPr>
+          <w:t xml:space="preserve">when at least </w:t>
+        </w:r>
+      </w:ins>
+      <w:ins w:id="100" w:author="Morelock, Jonathan Taylor" w:date="2021-02-10T16:51:00Z">
+        <w:r>
+          <w:rPr>
+            <w:rFonts w:ascii="Times New Roman" w:hAnsi="Times New Roman" w:cs="Times New Roman"/>
+            <w:strike/>
+            <w:sz w:val="24"/>
+            <w:szCs w:val="24"/>
+            <w:rPrChange w:id="101" w:author="Jonathan Morelock" w:date="2021-04-26T13:15:00Z">
+              <w:rPr>
+                <w:rFonts w:ascii="Times New Roman" w:hAnsi="Times New Roman" w:cs="Times New Roman"/>
+                <w:sz w:val="24"/>
+                <w:szCs w:val="24"/>
+              </w:rPr>
+            </w:rPrChange>
+          </w:rPr>
+          <w:t>2</w:t>
+        </w:r>
+      </w:ins>
+      <w:ins w:id="102" w:author="Morelock, Jonathan Taylor" w:date="2021-02-10T16:50:00Z">
+        <w:r>
+          <w:rPr>
+            <w:rFonts w:ascii="Times New Roman" w:hAnsi="Times New Roman" w:cs="Times New Roman"/>
+            <w:strike/>
+            <w:sz w:val="24"/>
+            <w:szCs w:val="24"/>
+            <w:rPrChange w:id="103" w:author="Jonathan Morelock" w:date="2021-04-26T13:15:00Z">
+              <w:rPr>
+                <w:rFonts w:ascii="Times New Roman" w:hAnsi="Times New Roman" w:cs="Times New Roman"/>
+                <w:sz w:val="24"/>
+                <w:szCs w:val="24"/>
+              </w:rPr>
+            </w:rPrChange>
+          </w:rPr>
+          <w:t xml:space="preserve">0 of the same </w:t>
+        </w:r>
+      </w:ins>
+      <w:ins w:id="104" w:author="Morelock, Jonathan Taylor" w:date="2021-02-10T16:51:00Z">
+        <w:r>
+          <w:rPr>
+            <w:rFonts w:ascii="Times New Roman" w:hAnsi="Times New Roman" w:cs="Times New Roman"/>
+            <w:strike/>
+            <w:sz w:val="24"/>
+            <w:szCs w:val="24"/>
+            <w:rPrChange w:id="105" w:author="Jonathan Morelock" w:date="2021-04-26T13:15:00Z">
+              <w:rPr>
+                <w:rFonts w:ascii="Times New Roman" w:hAnsi="Times New Roman" w:cs="Times New Roman"/>
+                <w:sz w:val="24"/>
+                <w:szCs w:val="24"/>
+              </w:rPr>
+            </w:rPrChange>
+          </w:rPr>
+          <w:t>blocks</w:t>
+        </w:r>
+      </w:ins>
+      <w:ins w:id="106" w:author="Morelock, Jonathan Taylor" w:date="2021-02-10T16:50:00Z">
+        <w:r>
+          <w:rPr>
+            <w:rFonts w:ascii="Times New Roman" w:hAnsi="Times New Roman" w:cs="Times New Roman"/>
+            <w:strike/>
+            <w:sz w:val="24"/>
+            <w:szCs w:val="24"/>
+            <w:rPrChange w:id="107" w:author="Jonathan Morelock" w:date="2021-04-26T13:15:00Z">
+              <w:rPr>
+                <w:rFonts w:ascii="Times New Roman" w:hAnsi="Times New Roman" w:cs="Times New Roman"/>
+                <w:sz w:val="24"/>
+                <w:szCs w:val="24"/>
+              </w:rPr>
+            </w:rPrChange>
+          </w:rPr>
+          <w:t xml:space="preserve"> have been generated in a </w:t>
+        </w:r>
+      </w:ins>
+      <w:ins w:id="108" w:author="Morelock, Jonathan Taylor" w:date="2021-02-10T16:51:00Z">
+        <w:r>
+          <w:rPr>
+            <w:rFonts w:ascii="Times New Roman" w:hAnsi="Times New Roman" w:cs="Times New Roman"/>
+            <w:strike/>
+            <w:sz w:val="24"/>
+            <w:szCs w:val="24"/>
+            <w:rPrChange w:id="109" w:author="Jonathan Morelock" w:date="2021-04-26T13:15:00Z">
+              <w:rPr>
+                <w:rFonts w:ascii="Times New Roman" w:hAnsi="Times New Roman" w:cs="Times New Roman"/>
+                <w:sz w:val="24"/>
+                <w:szCs w:val="24"/>
+              </w:rPr>
+            </w:rPrChange>
+          </w:rPr>
+          <w:t xml:space="preserve">single </w:t>
+        </w:r>
+      </w:ins>
+      <w:ins w:id="110" w:author="Morelock, Jonathan Taylor" w:date="2021-02-10T16:50:00Z">
+        <w:r>
+          <w:rPr>
+            <w:rFonts w:ascii="Times New Roman" w:hAnsi="Times New Roman" w:cs="Times New Roman"/>
+            <w:strike/>
+            <w:sz w:val="24"/>
+            <w:szCs w:val="24"/>
+            <w:rPrChange w:id="111" w:author="Jonathan Morelock" w:date="2021-04-26T13:15:00Z">
+              <w:rPr>
+                <w:rFonts w:ascii="Times New Roman" w:hAnsi="Times New Roman" w:cs="Times New Roman"/>
+                <w:sz w:val="24"/>
+                <w:szCs w:val="24"/>
+              </w:rPr>
+            </w:rPrChange>
+          </w:rPr>
+          <w:t>row.</w:t>
         </w:r>
       </w:ins>
     </w:p>
@@ -1288,13 +1331,13 @@
           <w:numId w:val="2"/>
         </w:numPr>
         <w:rPr>
-          <w:ins w:id="101" w:author="Morelock, Jonathan Taylor" w:date="2021-02-11T19:27:00Z"/>
+          <w:ins w:id="112" w:author="Morelock, Jonathan Taylor" w:date="2021-02-11T19:24:00Z"/>
           <w:rFonts w:ascii="Times New Roman" w:hAnsi="Times New Roman" w:cs="Times New Roman"/>
           <w:sz w:val="24"/>
           <w:szCs w:val="24"/>
         </w:rPr>
       </w:pPr>
-      <w:ins w:id="102" w:author="Morelock, Jonathan Taylor" w:date="2021-02-11T19:24:00Z">
+      <w:ins w:id="113" w:author="Morelock, Jonathan Taylor" w:date="2021-02-11T19:23:00Z">
         <w:r>
           <w:rPr>
             <w:rFonts w:ascii="Times New Roman" w:hAnsi="Times New Roman" w:cs="Times New Roman"/>
@@ -1304,24 +1347,144 @@
           <w:t xml:space="preserve">The game shall </w:t>
         </w:r>
       </w:ins>
-      <w:ins w:id="103" w:author="Morelock, Jonathan Taylor" w:date="2021-02-11T19:26:00Z">
-        <w:r>
-          <w:rPr>
-            <w:rFonts w:ascii="Times New Roman" w:hAnsi="Times New Roman" w:cs="Times New Roman"/>
-            <w:sz w:val="24"/>
-            <w:szCs w:val="24"/>
-          </w:rPr>
-          <w:t xml:space="preserve">increase </w:t>
-        </w:r>
-      </w:ins>
-      <w:ins w:id="104" w:author="Morelock, Jonathan Taylor" w:date="2021-02-11T19:27:00Z">
-        <w:r>
-          <w:rPr>
-            <w:rFonts w:ascii="Times New Roman" w:hAnsi="Times New Roman" w:cs="Times New Roman"/>
-            <w:sz w:val="24"/>
-            <w:szCs w:val="24"/>
-          </w:rPr>
-          <w:t>terrain draw distance as the user moves faster in the game.</w:t>
+      <w:ins w:id="114" w:author="Morelock, Jonathan Taylor" w:date="2021-02-11T19:24:00Z">
+        <w:r>
+          <w:rPr>
+            <w:rFonts w:ascii="Times New Roman" w:hAnsi="Times New Roman" w:cs="Times New Roman"/>
+            <w:sz w:val="24"/>
+            <w:szCs w:val="24"/>
+          </w:rPr>
+          <w:t>reduc</w:t>
+        </w:r>
+      </w:ins>
+      <w:ins w:id="115" w:author="Morelock, Jonathan Taylor" w:date="2021-02-11T19:25:00Z">
+        <w:r>
+          <w:rPr>
+            <w:rFonts w:ascii="Times New Roman" w:hAnsi="Times New Roman" w:cs="Times New Roman"/>
+            <w:sz w:val="24"/>
+            <w:szCs w:val="24"/>
+          </w:rPr>
+          <w:t>e</w:t>
+        </w:r>
+      </w:ins>
+      <w:ins w:id="116" w:author="Morelock, Jonathan Taylor" w:date="2021-02-11T19:24:00Z">
+        <w:r>
+          <w:rPr>
+            <w:rFonts w:ascii="Times New Roman" w:hAnsi="Times New Roman" w:cs="Times New Roman"/>
+            <w:sz w:val="24"/>
+            <w:szCs w:val="24"/>
+          </w:rPr>
+          <w:t xml:space="preserve"> terrain draw distance to </w:t>
+        </w:r>
+      </w:ins>
+      <w:ins w:id="117" w:author="Morelock, Jonathan Taylor" w:date="2021-02-11T19:25:00Z">
+        <w:r>
+          <w:rPr>
+            <w:rFonts w:ascii="Times New Roman" w:hAnsi="Times New Roman" w:cs="Times New Roman"/>
+            <w:sz w:val="24"/>
+            <w:szCs w:val="24"/>
+          </w:rPr>
+          <w:t>no more tha</w:t>
+        </w:r>
+      </w:ins>
+      <w:ins w:id="118" w:author="Morelock, Jonathan Taylor" w:date="2021-02-11T19:26:00Z">
+        <w:r>
+          <w:rPr>
+            <w:rFonts w:ascii="Times New Roman" w:hAnsi="Times New Roman" w:cs="Times New Roman"/>
+            <w:sz w:val="24"/>
+            <w:szCs w:val="24"/>
+          </w:rPr>
+          <w:t xml:space="preserve">n </w:t>
+        </w:r>
+      </w:ins>
+      <w:ins w:id="119" w:author="Morelock, Jonathan Taylor" w:date="2021-02-11T19:24:00Z">
+        <w:r>
+          <w:rPr>
+            <w:rFonts w:ascii="Times New Roman" w:hAnsi="Times New Roman" w:cs="Times New Roman"/>
+            <w:sz w:val="24"/>
+            <w:szCs w:val="24"/>
+          </w:rPr>
+          <w:t>1</w:t>
+        </w:r>
+      </w:ins>
+      <w:ins w:id="120" w:author="Morelock, Jonathan Taylor" w:date="2021-02-11T19:25:00Z">
+        <w:r>
+          <w:rPr>
+            <w:rFonts w:ascii="Times New Roman" w:hAnsi="Times New Roman" w:cs="Times New Roman"/>
+            <w:sz w:val="24"/>
+            <w:szCs w:val="24"/>
+          </w:rPr>
+          <w:t>5</w:t>
+        </w:r>
+      </w:ins>
+      <w:ins w:id="121" w:author="Morelock, Jonathan Taylor" w:date="2021-02-11T19:24:00Z">
+        <w:r>
+          <w:rPr>
+            <w:rFonts w:ascii="Times New Roman" w:hAnsi="Times New Roman" w:cs="Times New Roman"/>
+            <w:sz w:val="24"/>
+            <w:szCs w:val="24"/>
+          </w:rPr>
+          <w:t xml:space="preserve"> blocks</w:t>
+        </w:r>
+      </w:ins>
+      <w:ins w:id="122" w:author="Morelock, Jonathan Taylor" w:date="2021-02-11T19:25:00Z">
+        <w:r>
+          <w:rPr>
+            <w:rFonts w:ascii="Times New Roman" w:hAnsi="Times New Roman" w:cs="Times New Roman"/>
+            <w:sz w:val="24"/>
+            <w:szCs w:val="24"/>
+          </w:rPr>
+          <w:t xml:space="preserve"> in </w:t>
+        </w:r>
+      </w:ins>
+      <w:ins w:id="123" w:author="Morelock, Jonathan Taylor" w:date="2021-02-11T19:54:00Z">
+        <w:r>
+          <w:rPr>
+            <w:rFonts w:ascii="Times New Roman" w:hAnsi="Times New Roman" w:cs="Times New Roman"/>
+            <w:sz w:val="24"/>
+            <w:szCs w:val="24"/>
+          </w:rPr>
+          <w:t>inclement</w:t>
+        </w:r>
+      </w:ins>
+      <w:ins w:id="124" w:author="Morelock, Jonathan Taylor" w:date="2021-02-11T19:25:00Z">
+        <w:r>
+          <w:rPr>
+            <w:rFonts w:ascii="Times New Roman" w:hAnsi="Times New Roman" w:cs="Times New Roman"/>
+            <w:sz w:val="24"/>
+            <w:szCs w:val="24"/>
+          </w:rPr>
+          <w:t xml:space="preserve"> </w:t>
+        </w:r>
+      </w:ins>
+      <w:ins w:id="125" w:author="Morelock, Jonathan Taylor" w:date="2021-02-11T19:54:00Z">
+        <w:r>
+          <w:rPr>
+            <w:rFonts w:ascii="Times New Roman" w:hAnsi="Times New Roman" w:cs="Times New Roman"/>
+            <w:sz w:val="24"/>
+            <w:szCs w:val="24"/>
+          </w:rPr>
+          <w:t xml:space="preserve">weather </w:t>
+        </w:r>
+      </w:ins>
+      <w:ins w:id="126" w:author="Morelock, Jonathan Taylor" w:date="2021-02-11T19:25:00Z">
+        <w:r>
+          <w:rPr>
+            <w:rFonts w:ascii="Times New Roman" w:hAnsi="Times New Roman" w:cs="Times New Roman"/>
+            <w:sz w:val="24"/>
+            <w:szCs w:val="24"/>
+          </w:rPr>
+          <w:t>conditions</w:t>
+        </w:r>
+      </w:ins>
+      <w:ins w:id="127" w:author="Morelock, Jonathan Taylor" w:date="2021-02-11T19:24:00Z">
+        <w:r>
+          <w:rPr>
+            <w:rFonts w:ascii="Times New Roman" w:hAnsi="Times New Roman" w:cs="Times New Roman"/>
+            <w:sz w:val="24"/>
+            <w:szCs w:val="24"/>
+          </w:rPr>
+          <w:t>.</w:t>
         </w:r>
       </w:ins>
     </w:p>
@@ -1333,28 +1496,40 @@
           <w:numId w:val="2"/>
         </w:numPr>
         <w:rPr>
-          <w:ins w:id="105" w:author="Copeland, Diana Tarrina" w:date="2021-02-10T22:08:00Z"/>
+          <w:ins w:id="128" w:author="Morelock, Jonathan Taylor" w:date="2021-02-11T19:27:00Z"/>
           <w:rFonts w:ascii="Times New Roman" w:hAnsi="Times New Roman" w:cs="Times New Roman"/>
           <w:sz w:val="24"/>
           <w:szCs w:val="24"/>
         </w:rPr>
       </w:pPr>
-      <w:ins w:id="106" w:author="Morelock, Jonathan Taylor" w:date="2021-02-11T19:27:00Z">
-        <w:r>
-          <w:rPr>
-            <w:rFonts w:ascii="Times New Roman" w:hAnsi="Times New Roman" w:cs="Times New Roman"/>
-            <w:sz w:val="24"/>
-            <w:szCs w:val="24"/>
-          </w:rPr>
-          <w:t xml:space="preserve">The game shall decrease terrain draw distance as the user </w:t>
-        </w:r>
-        <w:r>
-          <w:rPr>
-            <w:rFonts w:ascii="Times New Roman" w:hAnsi="Times New Roman" w:cs="Times New Roman"/>
-            <w:sz w:val="24"/>
-            <w:szCs w:val="24"/>
-          </w:rPr>
-          <w:t>moves slower in the game.</w:t>
+      <w:ins w:id="129" w:author="Morelock, Jonathan Taylor" w:date="2021-02-11T19:24:00Z">
+        <w:r>
+          <w:rPr>
+            <w:rFonts w:ascii="Times New Roman" w:hAnsi="Times New Roman" w:cs="Times New Roman"/>
+            <w:sz w:val="24"/>
+            <w:szCs w:val="24"/>
+          </w:rPr>
+          <w:t xml:space="preserve">The game shall </w:t>
+        </w:r>
+      </w:ins>
+      <w:ins w:id="130" w:author="Morelock, Jonathan Taylor" w:date="2021-02-11T19:26:00Z">
+        <w:r>
+          <w:rPr>
+            <w:rFonts w:ascii="Times New Roman" w:hAnsi="Times New Roman" w:cs="Times New Roman"/>
+            <w:sz w:val="24"/>
+            <w:szCs w:val="24"/>
+          </w:rPr>
+          <w:t xml:space="preserve">increase </w:t>
+        </w:r>
+      </w:ins>
+      <w:ins w:id="131" w:author="Morelock, Jonathan Taylor" w:date="2021-02-11T19:27:00Z">
+        <w:r>
+          <w:rPr>
+            <w:rFonts w:ascii="Times New Roman" w:hAnsi="Times New Roman" w:cs="Times New Roman"/>
+            <w:sz w:val="24"/>
+            <w:szCs w:val="24"/>
+          </w:rPr>
+          <w:t>terrain draw distance as the user moves faster in the game.</w:t>
         </w:r>
       </w:ins>
     </w:p>
@@ -1366,57 +1541,28 @@
           <w:numId w:val="2"/>
         </w:numPr>
         <w:rPr>
-          <w:ins w:id="107" w:author="Chen, Haiyue" w:date="2021-02-10T22:34:00Z"/>
+          <w:ins w:id="132" w:author="Copeland, Diana Tarrina" w:date="2021-02-10T22:08:00Z"/>
+          <w:rFonts w:ascii="Times New Roman" w:hAnsi="Times New Roman" w:cs="Times New Roman"/>
           <w:sz w:val="24"/>
           <w:szCs w:val="24"/>
         </w:rPr>
       </w:pPr>
-      <w:ins w:id="108" w:author="Copeland, Diana Tarrina" w:date="2021-02-10T22:09:00Z">
-        <w:r>
-          <w:rPr>
-            <w:rFonts w:ascii="Times New Roman" w:hAnsi="Times New Roman" w:cs="Times New Roman"/>
-            <w:sz w:val="24"/>
-            <w:szCs w:val="24"/>
-          </w:rPr>
-          <w:t xml:space="preserve">The game shall </w:t>
-        </w:r>
-      </w:ins>
-      <w:ins w:id="109" w:author="Copeland, Diana Tarrina" w:date="2021-02-10T22:12:00Z">
-        <w:r>
-          <w:rPr>
-            <w:rFonts w:ascii="Times New Roman" w:hAnsi="Times New Roman" w:cs="Times New Roman"/>
-            <w:sz w:val="24"/>
-            <w:szCs w:val="24"/>
-          </w:rPr>
-          <w:t>generate</w:t>
-        </w:r>
-      </w:ins>
-      <w:ins w:id="110" w:author="Copeland, Diana Tarrina" w:date="2021-02-10T22:10:00Z">
-        <w:r>
-          <w:rPr>
-            <w:rFonts w:ascii="Times New Roman" w:hAnsi="Times New Roman" w:cs="Times New Roman"/>
-            <w:sz w:val="24"/>
-            <w:szCs w:val="24"/>
-          </w:rPr>
-          <w:t xml:space="preserve"> a smaller step rate </w:t>
-        </w:r>
-        <w:r>
-          <w:rPr>
-            <w:rFonts w:ascii="Times New Roman" w:hAnsi="Times New Roman" w:cs="Times New Roman"/>
-            <w:sz w:val="24"/>
-            <w:szCs w:val="24"/>
-          </w:rPr>
-          <w:t>for hi</w:t>
-        </w:r>
-      </w:ins>
-      <w:ins w:id="111" w:author="Copeland, Diana Tarrina" w:date="2021-02-10T22:11:00Z">
-        <w:r>
-          <w:rPr>
-            <w:rFonts w:ascii="Times New Roman" w:hAnsi="Times New Roman" w:cs="Times New Roman"/>
-            <w:sz w:val="24"/>
-            <w:szCs w:val="24"/>
-          </w:rPr>
-          <w:t>t testing.</w:t>
+      <w:ins w:id="133" w:author="Morelock, Jonathan Taylor" w:date="2021-02-11T19:27:00Z">
+        <w:r>
+          <w:rPr>
+            <w:rFonts w:ascii="Times New Roman" w:hAnsi="Times New Roman" w:cs="Times New Roman"/>
+            <w:sz w:val="24"/>
+            <w:szCs w:val="24"/>
+          </w:rPr>
+          <w:t xml:space="preserve">The game shall decrease terrain draw distance as the user </w:t>
+        </w:r>
+        <w:r>
+          <w:rPr>
+            <w:rFonts w:ascii="Times New Roman" w:hAnsi="Times New Roman" w:cs="Times New Roman"/>
+            <w:sz w:val="24"/>
+            <w:szCs w:val="24"/>
+          </w:rPr>
+          <w:t>moves slower in the game.</w:t>
         </w:r>
       </w:ins>
     </w:p>
@@ -1428,12 +1574,74 @@
           <w:numId w:val="2"/>
         </w:numPr>
         <w:rPr>
-          <w:ins w:id="112" w:author="Chen, Haiyue" w:date="2021-04-12T18:26:00Z"/>
+          <w:ins w:id="134" w:author="Chen, Haiyue" w:date="2021-02-10T22:34:00Z"/>
           <w:sz w:val="24"/>
           <w:szCs w:val="24"/>
-          <w:rPrChange w:id="113" w:author="Chen, Haiyue" w:date="2021-04-12T18:26:00Z">
+        </w:rPr>
+      </w:pPr>
+      <w:ins w:id="135" w:author="Copeland, Diana Tarrina" w:date="2021-02-10T22:09:00Z">
+        <w:r>
+          <w:rPr>
+            <w:rFonts w:ascii="Times New Roman" w:hAnsi="Times New Roman" w:cs="Times New Roman"/>
+            <w:sz w:val="24"/>
+            <w:szCs w:val="24"/>
+          </w:rPr>
+          <w:t xml:space="preserve">The game shall </w:t>
+        </w:r>
+      </w:ins>
+      <w:ins w:id="136" w:author="Copeland, Diana Tarrina" w:date="2021-02-10T22:12:00Z">
+        <w:r>
+          <w:rPr>
+            <w:rFonts w:ascii="Times New Roman" w:hAnsi="Times New Roman" w:cs="Times New Roman"/>
+            <w:sz w:val="24"/>
+            <w:szCs w:val="24"/>
+          </w:rPr>
+          <w:t>generate</w:t>
+        </w:r>
+      </w:ins>
+      <w:ins w:id="137" w:author="Copeland, Diana Tarrina" w:date="2021-02-10T22:10:00Z">
+        <w:r>
+          <w:rPr>
+            <w:rFonts w:ascii="Times New Roman" w:hAnsi="Times New Roman" w:cs="Times New Roman"/>
+            <w:sz w:val="24"/>
+            <w:szCs w:val="24"/>
+          </w:rPr>
+          <w:t xml:space="preserve"> a smaller step rate </w:t>
+        </w:r>
+        <w:r>
+          <w:rPr>
+            <w:rFonts w:ascii="Times New Roman" w:hAnsi="Times New Roman" w:cs="Times New Roman"/>
+            <w:sz w:val="24"/>
+            <w:szCs w:val="24"/>
+          </w:rPr>
+          <w:t>for hi</w:t>
+        </w:r>
+      </w:ins>
+      <w:ins w:id="138" w:author="Copeland, Diana Tarrina" w:date="2021-02-10T22:11:00Z">
+        <w:r>
+          <w:rPr>
+            <w:rFonts w:ascii="Times New Roman" w:hAnsi="Times New Roman" w:cs="Times New Roman"/>
+            <w:sz w:val="24"/>
+            <w:szCs w:val="24"/>
+          </w:rPr>
+          <w:t>t testing.</w:t>
+        </w:r>
+      </w:ins>
+    </w:p>
+    <w:p>
+      <w:pPr>
+        <w:pStyle w:val="ListParagraph"/>
+        <w:numPr>
+          <w:ilvl w:val="0"/>
+          <w:numId w:val="2"/>
+        </w:numPr>
+        <w:rPr>
+          <w:ins w:id="139" w:author="Chen, Haiyue" w:date="2021-04-12T18:26:00Z"/>
+          <w:sz w:val="24"/>
+          <w:szCs w:val="24"/>
+          <w:rPrChange w:id="140" w:author="Chen, Haiyue" w:date="2021-04-12T18:26:00Z">
             <w:rPr>
-              <w:ins w:id="114" w:author="Chen, Haiyue" w:date="2021-04-12T18:26:00Z"/>
+              <w:ins w:id="141" w:author="Chen, Haiyue" w:date="2021-04-12T18:26:00Z"/>
               <w:rFonts w:ascii="Times New Roman" w:hAnsi="Times New Roman" w:cs="Times New Roman"/>
               <w:sz w:val="24"/>
               <w:szCs w:val="24"/>
@@ -1441,7 +1649,7 @@
           </w:rPrChange>
         </w:rPr>
       </w:pPr>
-      <w:ins w:id="115" w:author="Chen, Haiyue" w:date="2021-02-10T22:57:00Z">
+      <w:ins w:id="142" w:author="Chen, Haiyue" w:date="2021-02-10T22:57:00Z">
         <w:r>
           <w:rPr>
             <w:rFonts w:ascii="Times New Roman" w:hAnsi="Times New Roman" w:cs="Times New Roman"/>
@@ -1451,7 +1659,7 @@
           <w:t xml:space="preserve">The game shall </w:t>
         </w:r>
       </w:ins>
-      <w:ins w:id="116" w:author="Chen, Haiyue" w:date="2021-02-10T22:58:00Z">
+      <w:ins w:id="143" w:author="Chen, Haiyue" w:date="2021-02-10T22:58:00Z">
         <w:r>
           <w:rPr>
             <w:rFonts w:ascii="Times New Roman" w:hAnsi="Times New Roman" w:cs="Times New Roman"/>
@@ -1469,7 +1677,7 @@
           <w:t>ifferent speeds on blocks with different text</w:t>
         </w:r>
       </w:ins>
-      <w:ins w:id="117" w:author="Chen, Haiyue" w:date="2021-02-10T22:59:00Z">
+      <w:ins w:id="144" w:author="Chen, Haiyue" w:date="2021-02-10T22:59:00Z">
         <w:r>
           <w:rPr>
             <w:rFonts w:ascii="Times New Roman" w:hAnsi="Times New Roman" w:cs="Times New Roman"/>
@@ -1485,19 +1693,19 @@
         <w:pStyle w:val="ListParagraph"/>
         <w:ind w:left="1440"/>
         <w:rPr>
-          <w:ins w:id="118" w:author="Chen, Haiyue" w:date="2021-02-10T22:59:00Z"/>
+          <w:ins w:id="145" w:author="Chen, Haiyue" w:date="2021-02-10T22:59:00Z"/>
           <w:rFonts w:ascii="Times New Roman" w:hAnsi="Times New Roman" w:cs="Times New Roman"/>
           <w:sz w:val="24"/>
           <w:szCs w:val="24"/>
-          <w:rPrChange w:id="119" w:author="Chen, Haiyue" w:date="2021-04-12T18:26:00Z">
+          <w:rPrChange w:id="146" w:author="Chen, Haiyue" w:date="2021-04-12T18:26:00Z">
             <w:rPr>
-              <w:ins w:id="120" w:author="Chen, Haiyue" w:date="2021-02-10T22:59:00Z"/>
+              <w:ins w:id="147" w:author="Chen, Haiyue" w:date="2021-02-10T22:59:00Z"/>
               <w:sz w:val="24"/>
               <w:szCs w:val="24"/>
             </w:rPr>
           </w:rPrChange>
         </w:rPr>
-        <w:pPrChange w:id="121" w:author="Chen, Haiyue" w:date="2021-04-12T18:26:00Z">
+        <w:pPrChange w:id="148" w:author="Chen, Haiyue" w:date="2021-04-12T18:26:00Z">
           <w:pPr>
             <w:pStyle w:val="ListParagraph"/>
             <w:numPr>
@@ -1507,14 +1715,14 @@
           </w:pPr>
         </w:pPrChange>
       </w:pPr>
-      <w:ins w:id="122" w:author="Chen, Haiyue" w:date="2021-04-12T18:26:00Z">
+      <w:ins w:id="149" w:author="Chen, Haiyue" w:date="2021-04-12T18:26:00Z">
         <w:r>
           <w:rPr>
             <w:rFonts w:ascii="Times New Roman" w:hAnsi="Times New Roman" w:cs="Times New Roman"/>
             <w:color w:val="000000"/>
             <w:sz w:val="24"/>
             <w:szCs w:val="24"/>
-            <w:rPrChange w:id="123" w:author="Chen, Haiyue" w:date="2021-04-12T18:26:00Z">
+            <w:rPrChange w:id="150" w:author="Chen, Haiyue" w:date="2021-04-12T18:26:00Z">
               <w:rPr>
                 <w:rFonts w:ascii="Helvetica Neue" w:hAnsi="Helvetica Neue" w:cs="Helvetica Neue"/>
                 <w:color w:val="000000"/>
@@ -1535,12 +1743,12 @@
           <w:numId w:val="2"/>
         </w:numPr>
         <w:rPr>
-          <w:ins w:id="124" w:author="Chen, Haiyue" w:date="2021-04-05T23:51:00Z"/>
+          <w:ins w:id="151" w:author="Chen, Haiyue" w:date="2021-04-05T23:51:00Z"/>
           <w:sz w:val="24"/>
           <w:szCs w:val="24"/>
-          <w:rPrChange w:id="125" w:author="Chen, Haiyue" w:date="2021-04-05T23:51:00Z">
+          <w:rPrChange w:id="152" w:author="Chen, Haiyue" w:date="2021-04-05T23:51:00Z">
             <w:rPr>
-              <w:ins w:id="126" w:author="Chen, Haiyue" w:date="2021-04-05T23:51:00Z"/>
+              <w:ins w:id="153" w:author="Chen, Haiyue" w:date="2021-04-05T23:51:00Z"/>
               <w:rFonts w:ascii="Times New Roman" w:hAnsi="Times New Roman" w:cs="Times New Roman"/>
               <w:sz w:val="24"/>
               <w:szCs w:val="24"/>
@@ -1548,7 +1756,7 @@
           </w:rPrChange>
         </w:rPr>
       </w:pPr>
-      <w:ins w:id="127" w:author="Chen, Haiyue" w:date="2021-02-10T22:59:00Z">
+      <w:ins w:id="154" w:author="Chen, Haiyue" w:date="2021-02-10T22:59:00Z">
         <w:r>
           <w:rPr>
             <w:rFonts w:ascii="Times New Roman" w:hAnsi="Times New Roman" w:cs="Times New Roman"/>
@@ -1558,7 +1766,7 @@
           <w:t xml:space="preserve">The game shall have </w:t>
         </w:r>
       </w:ins>
-      <w:ins w:id="128" w:author="Chen, Haiyue" w:date="2021-02-10T23:04:00Z">
+      <w:ins w:id="155" w:author="Chen, Haiyue" w:date="2021-02-10T23:04:00Z">
         <w:r>
           <w:rPr>
             <w:rFonts w:ascii="Times New Roman" w:hAnsi="Times New Roman" w:cs="Times New Roman"/>
@@ -1568,7 +1776,7 @@
           <w:t xml:space="preserve">specific </w:t>
         </w:r>
       </w:ins>
-      <w:ins w:id="129" w:author="Chen, Haiyue" w:date="2021-04-05T23:34:00Z">
+      <w:ins w:id="156" w:author="Chen, Haiyue" w:date="2021-04-05T23:34:00Z">
         <w:r>
           <w:rPr>
             <w:rFonts w:ascii="Times New Roman" w:hAnsi="Times New Roman" w:cs="Times New Roman"/>
@@ -1578,7 +1786,7 @@
           <w:t xml:space="preserve">flower </w:t>
         </w:r>
       </w:ins>
-      <w:ins w:id="130" w:author="Chen, Haiyue" w:date="2021-02-10T23:04:00Z">
+      <w:ins w:id="157" w:author="Chen, Haiyue" w:date="2021-02-10T23:04:00Z">
         <w:r>
           <w:rPr>
             <w:rFonts w:ascii="Times New Roman" w:hAnsi="Times New Roman" w:cs="Times New Roman"/>
@@ -1588,7 +1796,7 @@
           <w:t xml:space="preserve">growing on blocks with specific </w:t>
         </w:r>
       </w:ins>
-      <w:ins w:id="131" w:author="Chen, Haiyue" w:date="2021-02-10T23:05:00Z">
+      <w:ins w:id="158" w:author="Chen, Haiyue" w:date="2021-02-10T23:05:00Z">
         <w:r>
           <w:rPr>
             <w:rFonts w:ascii="Times New Roman" w:hAnsi="Times New Roman" w:cs="Times New Roman"/>
@@ -1607,19 +1815,19 @@
           <w:numId w:val="5"/>
         </w:numPr>
         <w:rPr>
-          <w:ins w:id="132" w:author="Chen, Haiyue" w:date="2021-04-05T23:52:00Z"/>
+          <w:ins w:id="159" w:author="Chen, Haiyue" w:date="2021-04-05T23:52:00Z"/>
           <w:sz w:val="24"/>
           <w:szCs w:val="24"/>
-          <w:rPrChange w:id="133" w:author="Chen, Haiyue" w:date="2021-04-05T23:52:00Z">
+          <w:rPrChange w:id="160" w:author="Chen, Haiyue" w:date="2021-04-05T23:52:00Z">
             <w:rPr>
-              <w:ins w:id="134" w:author="Chen, Haiyue" w:date="2021-04-05T23:52:00Z"/>
+              <w:ins w:id="161" w:author="Chen, Haiyue" w:date="2021-04-05T23:52:00Z"/>
               <w:rFonts w:ascii="Times New Roman" w:hAnsi="Times New Roman" w:cs="Times New Roman"/>
               <w:sz w:val="24"/>
               <w:szCs w:val="24"/>
             </w:rPr>
           </w:rPrChange>
         </w:rPr>
-        <w:pPrChange w:id="135" w:author="Chen, Haiyue" w:date="2021-04-05T23:56:00Z">
+        <w:pPrChange w:id="162" w:author="Chen, Haiyue" w:date="2021-04-05T23:56:00Z">
           <w:pPr>
             <w:pStyle w:val="ListParagraph"/>
             <w:numPr>
@@ -1630,7 +1838,7 @@
           </w:pPr>
         </w:pPrChange>
       </w:pPr>
-      <w:ins w:id="136" w:author="Chen, Haiyue" w:date="2021-04-05T23:51:00Z">
+      <w:ins w:id="163" w:author="Chen, Haiyue" w:date="2021-04-05T23:51:00Z">
         <w:r>
           <w:rPr>
             <w:rFonts w:ascii="Times New Roman" w:hAnsi="Times New Roman" w:cs="Times New Roman"/>
@@ -1640,7 +1848,7 @@
           <w:t>The game shall have six types of flower</w:t>
         </w:r>
       </w:ins>
-      <w:ins w:id="137" w:author="Chen, Haiyue" w:date="2021-04-05T23:53:00Z">
+      <w:ins w:id="164" w:author="Chen, Haiyue" w:date="2021-04-05T23:53:00Z">
         <w:r>
           <w:rPr>
             <w:rFonts w:ascii="Times New Roman" w:hAnsi="Times New Roman" w:cs="Times New Roman"/>
@@ -1659,11 +1867,11 @@
           <w:numId w:val="5"/>
         </w:numPr>
         <w:rPr>
-          <w:ins w:id="138" w:author="Chen, Haiyue" w:date="2021-02-10T23:11:00Z"/>
+          <w:ins w:id="165" w:author="Chen, Haiyue" w:date="2021-02-10T23:11:00Z"/>
           <w:sz w:val="24"/>
           <w:szCs w:val="24"/>
         </w:rPr>
-        <w:pPrChange w:id="139" w:author="Chen, Haiyue" w:date="2021-04-05T23:56:00Z">
+        <w:pPrChange w:id="166" w:author="Chen, Haiyue" w:date="2021-04-05T23:56:00Z">
           <w:pPr>
             <w:pStyle w:val="ListParagraph"/>
             <w:numPr>
@@ -1673,7 +1881,7 @@
           </w:pPr>
         </w:pPrChange>
       </w:pPr>
-      <w:ins w:id="140" w:author="Chen, Haiyue" w:date="2021-04-05T23:52:00Z">
+      <w:ins w:id="167" w:author="Chen, Haiyue" w:date="2021-04-05T23:52:00Z">
         <w:r>
           <w:rPr>
             <w:rFonts w:ascii="Times New Roman" w:hAnsi="Times New Roman" w:cs="Times New Roman"/>
@@ -1683,7 +1891,7 @@
           <w:t xml:space="preserve">The game shall have six types of blocks </w:t>
         </w:r>
       </w:ins>
-      <w:ins w:id="141" w:author="Chen, Haiyue" w:date="2021-04-05T23:53:00Z">
+      <w:ins w:id="168" w:author="Chen, Haiyue" w:date="2021-04-05T23:53:00Z">
         <w:r>
           <w:rPr>
             <w:rFonts w:ascii="Times New Roman" w:hAnsi="Times New Roman" w:cs="Times New Roman"/>
@@ -1693,7 +1901,7 @@
           <w:t>for flower growth</w:t>
         </w:r>
       </w:ins>
-      <w:ins w:id="142" w:author="Chen, Haiyue" w:date="2021-04-05T23:54:00Z">
+      <w:ins w:id="169" w:author="Chen, Haiyue" w:date="2021-04-05T23:54:00Z">
         <w:r>
           <w:rPr>
             <w:rFonts w:ascii="Times New Roman" w:hAnsi="Times New Roman" w:cs="Times New Roman"/>
@@ -1712,12 +1920,12 @@
           <w:numId w:val="2"/>
         </w:numPr>
         <w:rPr>
-          <w:ins w:id="143" w:author="Chen, Haiyue" w:date="2021-02-10T23:14:00Z"/>
+          <w:ins w:id="170" w:author="Chen, Haiyue" w:date="2021-02-10T23:14:00Z"/>
           <w:sz w:val="24"/>
           <w:szCs w:val="24"/>
         </w:rPr>
       </w:pPr>
-      <w:ins w:id="144" w:author="Chen, Haiyue" w:date="2021-02-10T23:11:00Z">
+      <w:ins w:id="171" w:author="Chen, Haiyue" w:date="2021-02-10T23:11:00Z">
         <w:r>
           <w:rPr>
             <w:rFonts w:ascii="Times New Roman" w:hAnsi="Times New Roman" w:cs="Times New Roman"/>
@@ -1727,7 +1935,7 @@
           <w:t xml:space="preserve">The game shall have </w:t>
         </w:r>
       </w:ins>
-      <w:ins w:id="145" w:author="Chen, Haiyue" w:date="2021-02-10T23:12:00Z">
+      <w:ins w:id="172" w:author="Chen, Haiyue" w:date="2021-02-10T23:12:00Z">
         <w:r>
           <w:rPr>
             <w:rFonts w:ascii="Times New Roman" w:hAnsi="Times New Roman" w:cs="Times New Roman"/>
@@ -1746,12 +1954,12 @@
           <w:numId w:val="2"/>
         </w:numPr>
         <w:rPr>
-          <w:ins w:id="146" w:author="Copeland, Diana Tarrina" w:date="2021-02-11T16:10:00Z"/>
+          <w:ins w:id="173" w:author="Copeland, Diana Tarrina" w:date="2021-02-11T16:10:00Z"/>
           <w:sz w:val="24"/>
           <w:szCs w:val="24"/>
         </w:rPr>
       </w:pPr>
-      <w:ins w:id="147" w:author="Chen, Haiyue" w:date="2021-02-10T23:11:00Z">
+      <w:ins w:id="174" w:author="Chen, Haiyue" w:date="2021-02-10T23:11:00Z">
         <w:r>
           <w:rPr>
             <w:rFonts w:ascii="Times New Roman" w:hAnsi="Times New Roman" w:cs="Times New Roman"/>
@@ -1761,7 +1969,7 @@
           <w:t xml:space="preserve"> </w:t>
         </w:r>
       </w:ins>
-      <w:ins w:id="148" w:author="Copeland, Diana Tarrina" w:date="2021-02-11T16:08:00Z">
+      <w:ins w:id="175" w:author="Copeland, Diana Tarrina" w:date="2021-02-11T16:08:00Z">
         <w:r>
           <w:rPr>
             <w:rFonts w:ascii="Times New Roman" w:hAnsi="Times New Roman" w:cs="Times New Roman"/>
@@ -1771,7 +1979,7 @@
           <w:t>The game shall change from day to night based on the system time</w:t>
         </w:r>
       </w:ins>
-      <w:ins w:id="149" w:author="Copeland, Diana Tarrina" w:date="2021-02-11T16:09:00Z">
+      <w:ins w:id="176" w:author="Copeland, Diana Tarrina" w:date="2021-02-11T16:09:00Z">
         <w:r>
           <w:rPr>
             <w:rFonts w:ascii="Times New Roman" w:hAnsi="Times New Roman" w:cs="Times New Roman"/>
@@ -1779,6 +1987,48 @@
             <w:szCs w:val="24"/>
           </w:rPr>
           <w:t>.</w:t>
+        </w:r>
+      </w:ins>
+    </w:p>
+    <w:p>
+      <w:pPr>
+        <w:pStyle w:val="ListParagraph"/>
+        <w:numPr>
+          <w:ilvl w:val="0"/>
+          <w:numId w:val="2"/>
+        </w:numPr>
+        <w:rPr>
+          <w:ins w:id="177" w:author="Jonathan Morelock" w:date="2021-04-26T13:15:00Z"/>
+          <w:sz w:val="24"/>
+          <w:szCs w:val="24"/>
+          <w:rPrChange w:id="178" w:author="Jonathan Morelock" w:date="2021-04-26T13:15:00Z">
+            <w:rPr>
+              <w:ins w:id="179" w:author="Jonathan Morelock" w:date="2021-04-26T13:15:00Z"/>
+              <w:rFonts w:ascii="Times New Roman" w:hAnsi="Times New Roman" w:cs="Times New Roman"/>
+              <w:sz w:val="24"/>
+              <w:szCs w:val="24"/>
+            </w:rPr>
+          </w:rPrChange>
+        </w:rPr>
+      </w:pPr>
+      <w:ins w:id="180" w:author="Copeland, Diana Tarrina" w:date="2021-02-11T16:10:00Z">
+        <w:r>
+          <w:rPr>
+            <w:rFonts w:ascii="Times New Roman" w:hAnsi="Times New Roman" w:cs="Times New Roman"/>
+            <w:sz w:val="24"/>
+            <w:szCs w:val="24"/>
+          </w:rPr>
+          <w:t>The game shall mark plants</w:t>
+        </w:r>
+      </w:ins>
+      <w:ins w:id="181" w:author="Copeland, Diana Tarrina" w:date="2021-02-11T16:12:00Z">
+        <w:r>
+          <w:rPr>
+            <w:rFonts w:ascii="Times New Roman" w:hAnsi="Times New Roman" w:cs="Times New Roman"/>
+            <w:sz w:val="24"/>
+            <w:szCs w:val="24"/>
+          </w:rPr>
+          <w:t xml:space="preserve"> as an obstacle so that they cannot be passed through. </w:t>
         </w:r>
       </w:ins>
     </w:p>
@@ -1792,7 +2042,7 @@
         <w:rPr>
           <w:sz w:val="24"/>
           <w:szCs w:val="24"/>
-          <w:rPrChange w:id="150" w:author="Morelock, Jonathan Taylor" w:date="2021-02-11T19:22:00Z">
+          <w:rPrChange w:id="182" w:author="Jonathan Morelock" w:date="2021-04-26T13:15:00Z">
             <w:rPr>
               <w:rFonts w:ascii="Times New Roman" w:hAnsi="Times New Roman" w:cs="Times New Roman"/>
               <w:sz w:val="24"/>
@@ -1801,24 +2051,24 @@
           </w:rPrChange>
         </w:rPr>
       </w:pPr>
-      <w:ins w:id="151" w:author="Copeland, Diana Tarrina" w:date="2021-02-11T16:10:00Z">
-        <w:r>
-          <w:rPr>
-            <w:rFonts w:ascii="Times New Roman" w:hAnsi="Times New Roman" w:cs="Times New Roman"/>
-            <w:sz w:val="24"/>
-            <w:szCs w:val="24"/>
-          </w:rPr>
-          <w:t>The game shall mark plants</w:t>
-        </w:r>
-      </w:ins>
-      <w:ins w:id="152" w:author="Copeland, Diana Tarrina" w:date="2021-02-11T16:12:00Z">
-        <w:r>
-          <w:rPr>
-            <w:rFonts w:ascii="Times New Roman" w:hAnsi="Times New Roman" w:cs="Times New Roman"/>
-            <w:sz w:val="24"/>
-            <w:szCs w:val="24"/>
-          </w:rPr>
-          <w:t xml:space="preserve"> as an obstacle so that they cannot be passed through. </w:t>
+      <w:ins w:id="183" w:author="Jonathan Morelock" w:date="2021-04-26T13:17:00Z">
+        <w:r>
+          <w:rPr>
+            <w:rFonts w:ascii="Times New Roman" w:hAnsi="Times New Roman" w:cs="Times New Roman"/>
+            <w:sz w:val="24"/>
+            <w:szCs w:val="24"/>
+          </w:rPr>
+          <w:t>The game shall have inclement weather conditions</w:t>
+        </w:r>
+      </w:ins>
+      <w:ins w:id="184" w:author="Jonathan Morelock" w:date="2021-04-26T13:24:00Z">
+        <w:r>
+          <w:rPr>
+            <w:rFonts w:ascii="Times New Roman" w:hAnsi="Times New Roman" w:cs="Times New Roman"/>
+            <w:sz w:val="24"/>
+            <w:szCs w:val="24"/>
+          </w:rPr>
+          <w:t>.</w:t>
         </w:r>
       </w:ins>
     </w:p>
@@ -1833,7 +2083,7 @@
 </file>
 
 <file path=word/numbering.xml><?xml version="1.0" encoding="utf-8"?>
-<w:numbering xmlns:wpc="http://schemas.microsoft.com/office/word/2010/wordprocessingCanvas" xmlns:cx="http://schemas.microsoft.com/office/drawing/2014/chartex" xmlns:cx1="http://schemas.microsoft.com/office/drawing/2015/9/8/chartex" xmlns:cx2="http://schemas.microsoft.com/office/drawing/2015/10/21/chartex" xmlns:cx3="http://schemas.microsoft.com/office/drawing/2016/5/9/chartex" xmlns:cx4="http://schemas.microsoft.com/office/drawing/2016/5/10/chartex" xmlns:cx5="http://schemas.microsoft.com/office/drawing/2016/5/11/chartex" xmlns:cx6="http://schemas.microsoft.com/office/drawing/2016/5/12/chartex" xmlns:cx7="http://schemas.microsoft.com/office/drawing/2016/5/13/chartex" xmlns:cx8="http://schemas.microsoft.com/office/drawing/2016/5/14/chartex" xmlns:mc="http://schemas.openxmlformats.org/markup-compatibility/2006" xmlns:aink="http://schemas.microsoft.com/office/drawing/2016/ink" xmlns:am3d="http://schemas.microsoft.com/office/drawing/2017/model3d" xmlns:o="urn:schemas-microsoft-com:office:office" xmlns:r="http://schemas.openxmlformats.org/officeDocument/2006/relationships" xmlns:m="http://schemas.openxmlformats.org/officeDocument/2006/math" xmlns:v="urn:schemas-microsoft-com:vml" xmlns:wp14="http://schemas.microsoft.com/office/word/2010/wordprocessingDrawing" xmlns:wp="http://schemas.openxmlformats.org/drawingml/2006/wordprocessingDrawing" xmlns:w10="urn:schemas-microsoft-com:office:word" xmlns:w="http://schemas.openxmlformats.org/wordprocessingml/2006/main" xmlns:w14="http://schemas.microsoft.com/office/word/2010/wordml" xmlns:w15="http://schemas.microsoft.com/office/word/2012/wordml" xmlns:w16cex="http://schemas.microsoft.com/office/word/2018/wordml/cex" xmlns:w16cid="http://schemas.microsoft.com/office/word/2016/wordml/cid" xmlns:w16="http://schemas.microsoft.com/office/word/2018/wordml" xmlns:w16se="http://schemas.microsoft.com/office/word/2015/wordml/symex" xmlns:wpg="http://schemas.microsoft.com/office/word/2010/wordprocessingGroup" xmlns:wpi="http://schemas.microsoft.com/office/word/2010/wordprocessingInk" xmlns:wne="http://schemas.microsoft.com/office/word/2006/wordml" xmlns:wps="http://schemas.microsoft.com/office/word/2010/wordprocessingShape" mc:Ignorable="w14 w15 w16se w16cid w16 w16cex wp14">
+<w:numbering xmlns:wpc="http://schemas.microsoft.com/office/word/2010/wordprocessingCanvas" xmlns:cx="http://schemas.microsoft.com/office/drawing/2014/chartex" xmlns:cx1="http://schemas.microsoft.com/office/drawing/2015/9/8/chartex" xmlns:cx2="http://schemas.microsoft.com/office/drawing/2015/10/21/chartex" xmlns:cx3="http://schemas.microsoft.com/office/drawing/2016/5/9/chartex" xmlns:cx4="http://schemas.microsoft.com/office/drawing/2016/5/10/chartex" xmlns:cx5="http://schemas.microsoft.com/office/drawing/2016/5/11/chartex" xmlns:cx6="http://schemas.microsoft.com/office/drawing/2016/5/12/chartex" xmlns:cx7="http://schemas.microsoft.com/office/drawing/2016/5/13/chartex" xmlns:cx8="http://schemas.microsoft.com/office/drawing/2016/5/14/chartex" xmlns:mc="http://schemas.openxmlformats.org/markup-compatibility/2006" xmlns:aink="http://schemas.microsoft.com/office/drawing/2016/ink" xmlns:am3d="http://schemas.microsoft.com/office/drawing/2017/model3d" xmlns:o="urn:schemas-microsoft-com:office:office" xmlns:r="http://schemas.openxmlformats.org/officeDocument/2006/relationships" xmlns:m="http://schemas.openxmlformats.org/officeDocument/2006/math" xmlns:v="urn:schemas-microsoft-com:vml" xmlns:wp14="http://schemas.microsoft.com/office/word/2010/wordprocessingDrawing" xmlns:wp="http://schemas.openxmlformats.org/drawingml/2006/wordprocessingDrawing" xmlns:w10="urn:schemas-microsoft-com:office:word" xmlns:w="http://schemas.openxmlformats.org/wordprocessingml/2006/main" xmlns:w14="http://schemas.microsoft.com/office/word/2010/wordml" xmlns:w15="http://schemas.microsoft.com/office/word/2012/wordml" xmlns:w16cex="http://schemas.microsoft.com/office/word/2018/wordml/cex" xmlns:w16cid="http://schemas.microsoft.com/office/word/2016/wordml/cid" xmlns:w16="http://schemas.microsoft.com/office/word/2018/wordml" xmlns:w16sdtdh="http://schemas.microsoft.com/office/word/2020/wordml/sdtdatahash" xmlns:w16se="http://schemas.microsoft.com/office/word/2015/wordml/symex" xmlns:wpg="http://schemas.microsoft.com/office/word/2010/wordprocessingGroup" xmlns:wpi="http://schemas.microsoft.com/office/word/2010/wordprocessingInk" xmlns:wne="http://schemas.microsoft.com/office/word/2006/wordml" xmlns:wps="http://schemas.microsoft.com/office/word/2010/wordprocessingShape" mc:Ignorable="w14 w15 w16se w16cid w16 w16cex w16sdtdh wp14">
   <w:abstractNum w:abstractNumId="0" w15:restartNumberingAfterBreak="0">
     <w:nsid w:val="14F23C51"/>
     <w:multiLevelType w:val="multilevel"/>
@@ -2343,15 +2593,18 @@
 </file>
 
 <file path=word/people.xml><?xml version="1.0" encoding="utf-8"?>
-<w15:people xmlns:wpc="http://schemas.microsoft.com/office/word/2010/wordprocessingCanvas" xmlns:cx="http://schemas.microsoft.com/office/drawing/2014/chartex" xmlns:cx1="http://schemas.microsoft.com/office/drawing/2015/9/8/chartex" xmlns:cx2="http://schemas.microsoft.com/office/drawing/2015/10/21/chartex" xmlns:cx3="http://schemas.microsoft.com/office/drawing/2016/5/9/chartex" xmlns:cx4="http://schemas.microsoft.com/office/drawing/2016/5/10/chartex" xmlns:cx5="http://schemas.microsoft.com/office/drawing/2016/5/11/chartex" xmlns:cx6="http://schemas.microsoft.com/office/drawing/2016/5/12/chartex" xmlns:cx7="http://schemas.microsoft.com/office/drawing/2016/5/13/chartex" xmlns:cx8="http://schemas.microsoft.com/office/drawing/2016/5/14/chartex" xmlns:mc="http://schemas.openxmlformats.org/markup-compatibility/2006" xmlns:aink="http://schemas.microsoft.com/office/drawing/2016/ink" xmlns:am3d="http://schemas.microsoft.com/office/drawing/2017/model3d" xmlns:o="urn:schemas-microsoft-com:office:office" xmlns:r="http://schemas.openxmlformats.org/officeDocument/2006/relationships" xmlns:m="http://schemas.openxmlformats.org/officeDocument/2006/math" xmlns:v="urn:schemas-microsoft-com:vml" xmlns:wp14="http://schemas.microsoft.com/office/word/2010/wordprocessingDrawing" xmlns:wp="http://schemas.openxmlformats.org/drawingml/2006/wordprocessingDrawing" xmlns:w10="urn:schemas-microsoft-com:office:word" xmlns:w="http://schemas.openxmlformats.org/wordprocessingml/2006/main" xmlns:w14="http://schemas.microsoft.com/office/word/2010/wordml" xmlns:w15="http://schemas.microsoft.com/office/word/2012/wordml" xmlns:w16cex="http://schemas.microsoft.com/office/word/2018/wordml/cex" xmlns:w16cid="http://schemas.microsoft.com/office/word/2016/wordml/cid" xmlns:w16="http://schemas.microsoft.com/office/word/2018/wordml" xmlns:w16se="http://schemas.microsoft.com/office/word/2015/wordml/symex" xmlns:wpg="http://schemas.microsoft.com/office/word/2010/wordprocessingGroup" xmlns:wpi="http://schemas.microsoft.com/office/word/2010/wordprocessingInk" xmlns:wne="http://schemas.microsoft.com/office/word/2006/wordml" xmlns:wps="http://schemas.microsoft.com/office/word/2010/wordprocessingShape" mc:Ignorable="w14 w15 w16se w16cid w16 w16cex wp14">
+<w15:people xmlns:wpc="http://schemas.microsoft.com/office/word/2010/wordprocessingCanvas" xmlns:cx="http://schemas.microsoft.com/office/drawing/2014/chartex" xmlns:cx1="http://schemas.microsoft.com/office/drawing/2015/9/8/chartex" xmlns:cx2="http://schemas.microsoft.com/office/drawing/2015/10/21/chartex" xmlns:cx3="http://schemas.microsoft.com/office/drawing/2016/5/9/chartex" xmlns:cx4="http://schemas.microsoft.com/office/drawing/2016/5/10/chartex" xmlns:cx5="http://schemas.microsoft.com/office/drawing/2016/5/11/chartex" xmlns:cx6="http://schemas.microsoft.com/office/drawing/2016/5/12/chartex" xmlns:cx7="http://schemas.microsoft.com/office/drawing/2016/5/13/chartex" xmlns:cx8="http://schemas.microsoft.com/office/drawing/2016/5/14/chartex" xmlns:mc="http://schemas.openxmlformats.org/markup-compatibility/2006" xmlns:aink="http://schemas.microsoft.com/office/drawing/2016/ink" xmlns:am3d="http://schemas.microsoft.com/office/drawing/2017/model3d" xmlns:o="urn:schemas-microsoft-com:office:office" xmlns:r="http://schemas.openxmlformats.org/officeDocument/2006/relationships" xmlns:m="http://schemas.openxmlformats.org/officeDocument/2006/math" xmlns:v="urn:schemas-microsoft-com:vml" xmlns:wp14="http://schemas.microsoft.com/office/word/2010/wordprocessingDrawing" xmlns:wp="http://schemas.openxmlformats.org/drawingml/2006/wordprocessingDrawing" xmlns:w10="urn:schemas-microsoft-com:office:word" xmlns:w="http://schemas.openxmlformats.org/wordprocessingml/2006/main" xmlns:w14="http://schemas.microsoft.com/office/word/2010/wordml" xmlns:w15="http://schemas.microsoft.com/office/word/2012/wordml" xmlns:w16cex="http://schemas.microsoft.com/office/word/2018/wordml/cex" xmlns:w16cid="http://schemas.microsoft.com/office/word/2016/wordml/cid" xmlns:w16="http://schemas.microsoft.com/office/word/2018/wordml" xmlns:w16sdtdh="http://schemas.microsoft.com/office/word/2020/wordml/sdtdatahash" xmlns:w16se="http://schemas.microsoft.com/office/word/2015/wordml/symex" xmlns:wpg="http://schemas.microsoft.com/office/word/2010/wordprocessingGroup" xmlns:wpi="http://schemas.microsoft.com/office/word/2010/wordprocessingInk" xmlns:wne="http://schemas.microsoft.com/office/word/2006/wordml" xmlns:wps="http://schemas.microsoft.com/office/word/2010/wordprocessingShape" mc:Ignorable="w14 w15 w16se w16cid w16 w16cex w16sdtdh wp14">
   <w15:person w15:author="Chen, Haiyue">
     <w15:presenceInfo w15:providerId="AD" w15:userId="S::haiyue.chen@sinclair.edu::861811e3-8fa3-4408-9777-ea645a497447"/>
+  </w15:person>
+  <w15:person w15:author="Jonathan Morelock">
+    <w15:presenceInfo w15:providerId="Windows Live" w15:userId="2899291b1829892f"/>
   </w15:person>
 </w15:people>
 </file>
 
 <file path=word/styles.xml><?xml version="1.0" encoding="utf-8"?>
-<w:styles xmlns:mc="http://schemas.openxmlformats.org/markup-compatibility/2006" xmlns:r="http://schemas.openxmlformats.org/officeDocument/2006/relationships" xmlns:w="http://schemas.openxmlformats.org/wordprocessingml/2006/main" xmlns:w14="http://schemas.microsoft.com/office/word/2010/wordml" xmlns:w15="http://schemas.microsoft.com/office/word/2012/wordml" xmlns:w16cex="http://schemas.microsoft.com/office/word/2018/wordml/cex" xmlns:w16cid="http://schemas.microsoft.com/office/word/2016/wordml/cid" xmlns:w16="http://schemas.microsoft.com/office/word/2018/wordml" xmlns:w16se="http://schemas.microsoft.com/office/word/2015/wordml/symex" mc:Ignorable="w14 w15 w16se w16cid w16 w16cex">
+<w:styles xmlns:mc="http://schemas.openxmlformats.org/markup-compatibility/2006" xmlns:r="http://schemas.openxmlformats.org/officeDocument/2006/relationships" xmlns:w="http://schemas.openxmlformats.org/wordprocessingml/2006/main" xmlns:w14="http://schemas.microsoft.com/office/word/2010/wordml" xmlns:w15="http://schemas.microsoft.com/office/word/2012/wordml" xmlns:w16cex="http://schemas.microsoft.com/office/word/2018/wordml/cex" xmlns:w16cid="http://schemas.microsoft.com/office/word/2016/wordml/cid" xmlns:w16="http://schemas.microsoft.com/office/word/2018/wordml" xmlns:w16sdtdh="http://schemas.microsoft.com/office/word/2020/wordml/sdtdatahash" xmlns:w16se="http://schemas.microsoft.com/office/word/2015/wordml/symex" mc:Ignorable="w14 w15 w16se w16cid w16 w16cex w16sdtdh">
   <w:docDefaults>
     <w:rPrDefault>
       <w:rPr>
@@ -3119,12 +3372,9 @@
 </file>
 
 <file path=customXml/item1.xml><?xml version="1.0" encoding="utf-8"?>
-<?mso-contentType ?>
-<FormTemplates xmlns="http://schemas.microsoft.com/sharepoint/v3/contenttype/forms">
-  <Display>DocumentLibraryForm</Display>
-  <Edit>DocumentLibraryForm</Edit>
-  <New>DocumentLibraryForm</New>
-</FormTemplates>
+<p:properties xmlns:p="http://schemas.microsoft.com/office/2006/metadata/properties" xmlns:xsi="http://www.w3.org/2001/XMLSchema-instance" xmlns:pc="http://schemas.microsoft.com/office/infopath/2007/PartnerControls">
+  <documentManagement/>
+</p:properties>
 </file>
 
 <file path=customXml/item2.xml><?xml version="1.0" encoding="utf-8"?>
@@ -3274,15 +3524,19 @@
 </file>
 
 <file path=customXml/item3.xml><?xml version="1.0" encoding="utf-8"?>
-<p:properties xmlns:p="http://schemas.microsoft.com/office/2006/metadata/properties" xmlns:xsi="http://www.w3.org/2001/XMLSchema-instance" xmlns:pc="http://schemas.microsoft.com/office/infopath/2007/PartnerControls">
-  <documentManagement/>
-</p:properties>
+<?mso-contentType ?>
+<FormTemplates xmlns="http://schemas.microsoft.com/sharepoint/v3/contenttype/forms">
+  <Display>DocumentLibraryForm</Display>
+  <Edit>DocumentLibraryForm</Edit>
+  <New>DocumentLibraryForm</New>
+</FormTemplates>
 </file>
 
 <file path=customXml/itemProps1.xml><?xml version="1.0" encoding="utf-8"?>
-<ds:datastoreItem xmlns:ds="http://schemas.openxmlformats.org/officeDocument/2006/customXml" ds:itemID="{D6296373-E790-499D-9639-F3B35FEA0040}">
+<ds:datastoreItem xmlns:ds="http://schemas.openxmlformats.org/officeDocument/2006/customXml" ds:itemID="{76F0DA20-56D6-4607-8080-ED3A480F7540}">
   <ds:schemaRefs>
-    <ds:schemaRef ds:uri="http://schemas.microsoft.com/sharepoint/v3/contenttype/forms"/>
+    <ds:schemaRef ds:uri="http://schemas.microsoft.com/office/2006/metadata/properties"/>
+    <ds:schemaRef ds:uri="http://schemas.microsoft.com/office/infopath/2007/PartnerControls"/>
   </ds:schemaRefs>
 </ds:datastoreItem>
 </file>
@@ -3306,10 +3560,9 @@
 </file>
 
 <file path=customXml/itemProps3.xml><?xml version="1.0" encoding="utf-8"?>
-<ds:datastoreItem xmlns:ds="http://schemas.openxmlformats.org/officeDocument/2006/customXml" ds:itemID="{76F0DA20-56D6-4607-8080-ED3A480F7540}">
+<ds:datastoreItem xmlns:ds="http://schemas.openxmlformats.org/officeDocument/2006/customXml" ds:itemID="{D6296373-E790-499D-9639-F3B35FEA0040}">
   <ds:schemaRefs>
-    <ds:schemaRef ds:uri="http://schemas.microsoft.com/office/2006/metadata/properties"/>
-    <ds:schemaRef ds:uri="http://schemas.microsoft.com/office/infopath/2007/PartnerControls"/>
+    <ds:schemaRef ds:uri="http://schemas.microsoft.com/sharepoint/v3/contenttype/forms"/>
   </ds:schemaRefs>
 </ds:datastoreItem>
 </file>
</xml_diff>